<commit_message>
add proyecto 1 + inicio 2
</commit_message>
<xml_diff>
--- a/ProgramacionIA/Prácticas/Tema5_PlataformasIA/Proyecto1/UD02-Proyecto1.docx
+++ b/ProgramacionIA/Prácticas/Tema5_PlataformasIA/Proyecto1/UD02-Proyecto1.docx
@@ -1,6 +1,6 @@
 
 <file path=word/document.xml><?xml version="1.0" encoding="utf-8"?>
-<w:document xmlns:wpc="http://schemas.microsoft.com/office/word/2010/wordprocessingCanvas" xmlns:cx="http://schemas.microsoft.com/office/drawing/2014/chartex" xmlns:cx1="http://schemas.microsoft.com/office/drawing/2015/9/8/chartex" xmlns:cx2="http://schemas.microsoft.com/office/drawing/2015/10/21/chartex" xmlns:cx3="http://schemas.microsoft.com/office/drawing/2016/5/9/chartex" xmlns:cx4="http://schemas.microsoft.com/office/drawing/2016/5/10/chartex" xmlns:cx5="http://schemas.microsoft.com/office/drawing/2016/5/11/chartex" xmlns:cx6="http://schemas.microsoft.com/office/drawing/2016/5/12/chartex" xmlns:cx7="http://schemas.microsoft.com/office/drawing/2016/5/13/chartex" xmlns:cx8="http://schemas.microsoft.com/office/drawing/2016/5/14/chartex" xmlns:mc="http://schemas.openxmlformats.org/markup-compatibility/2006" xmlns:aink="http://schemas.microsoft.com/office/drawing/2016/ink" xmlns:am3d="http://schemas.microsoft.com/office/drawing/2017/model3d" xmlns:o="urn:schemas-microsoft-com:office:office" xmlns:oel="http://schemas.microsoft.com/office/2019/extlst" xmlns:r="http://schemas.openxmlformats.org/officeDocument/2006/relationships" xmlns:m="http://schemas.openxmlformats.org/officeDocument/2006/math" xmlns:v="urn:schemas-microsoft-com:vml" xmlns:wp14="http://schemas.microsoft.com/office/word/2010/wordprocessingDrawing" xmlns:wp="http://schemas.openxmlformats.org/drawingml/2006/wordprocessingDrawing" xmlns:w10="urn:schemas-microsoft-com:office:word" xmlns:w="http://schemas.openxmlformats.org/wordprocessingml/2006/main" xmlns:w14="http://schemas.microsoft.com/office/word/2010/wordml" xmlns:w15="http://schemas.microsoft.com/office/word/2012/wordml" xmlns:w16cex="http://schemas.microsoft.com/office/word/2018/wordml/cex" xmlns:w16cid="http://schemas.microsoft.com/office/word/2016/wordml/cid" xmlns:w16="http://schemas.microsoft.com/office/word/2018/wordml" xmlns:w16sdtdh="http://schemas.microsoft.com/office/word/2020/wordml/sdtdatahash" xmlns:w16se="http://schemas.microsoft.com/office/word/2015/wordml/symex" xmlns:wpg="http://schemas.microsoft.com/office/word/2010/wordprocessingGroup" xmlns:wpi="http://schemas.microsoft.com/office/word/2010/wordprocessingInk" xmlns:wne="http://schemas.microsoft.com/office/word/2006/wordml" xmlns:wps="http://schemas.microsoft.com/office/word/2010/wordprocessingShape" mc:Ignorable="w14 w15 w16se w16cid w16 w16cex w16sdtdh wp14">
+<w:document xmlns:wpc="http://schemas.microsoft.com/office/word/2010/wordprocessingCanvas" xmlns:cx="http://schemas.microsoft.com/office/drawing/2014/chartex" xmlns:cx1="http://schemas.microsoft.com/office/drawing/2015/9/8/chartex" xmlns:cx2="http://schemas.microsoft.com/office/drawing/2015/10/21/chartex" xmlns:cx3="http://schemas.microsoft.com/office/drawing/2016/5/9/chartex" xmlns:cx4="http://schemas.microsoft.com/office/drawing/2016/5/10/chartex" xmlns:cx5="http://schemas.microsoft.com/office/drawing/2016/5/11/chartex" xmlns:cx6="http://schemas.microsoft.com/office/drawing/2016/5/12/chartex" xmlns:cx7="http://schemas.microsoft.com/office/drawing/2016/5/13/chartex" xmlns:cx8="http://schemas.microsoft.com/office/drawing/2016/5/14/chartex" xmlns:mc="http://schemas.openxmlformats.org/markup-compatibility/2006" xmlns:aink="http://schemas.microsoft.com/office/drawing/2016/ink" xmlns:am3d="http://schemas.microsoft.com/office/drawing/2017/model3d" xmlns:o="urn:schemas-microsoft-com:office:office" xmlns:r="http://schemas.openxmlformats.org/officeDocument/2006/relationships" xmlns:m="http://schemas.openxmlformats.org/officeDocument/2006/math" xmlns:v="urn:schemas-microsoft-com:vml" xmlns:wp14="http://schemas.microsoft.com/office/word/2010/wordprocessingDrawing" xmlns:wp="http://schemas.openxmlformats.org/drawingml/2006/wordprocessingDrawing" xmlns:w10="urn:schemas-microsoft-com:office:word" xmlns:w="http://schemas.openxmlformats.org/wordprocessingml/2006/main" xmlns:w14="http://schemas.microsoft.com/office/word/2010/wordml" xmlns:w15="http://schemas.microsoft.com/office/word/2012/wordml" xmlns:w16cex="http://schemas.microsoft.com/office/word/2018/wordml/cex" xmlns:w16cid="http://schemas.microsoft.com/office/word/2016/wordml/cid" xmlns:w16="http://schemas.microsoft.com/office/word/2018/wordml" xmlns:w16sdtdh="http://schemas.microsoft.com/office/word/2020/wordml/sdtdatahash" xmlns:w16se="http://schemas.microsoft.com/office/word/2015/wordml/symex" xmlns:wpg="http://schemas.microsoft.com/office/word/2010/wordprocessingGroup" xmlns:wpi="http://schemas.microsoft.com/office/word/2010/wordprocessingInk" xmlns:wne="http://schemas.microsoft.com/office/word/2006/wordml" xmlns:wps="http://schemas.microsoft.com/office/word/2010/wordprocessingShape" mc:Ignorable="w14 w15 w16se w16cid w16 w16cex w16sdtdh wp14">
   <w:body>
     <w:sdt>
       <w:sdtPr>
@@ -136,6 +136,7 @@
                                     <w:dataBinding w:prefixMappings="xmlns:ns0='http://purl.org/dc/elements/1.1/' xmlns:ns1='http://schemas.openxmlformats.org/package/2006/metadata/core-properties' " w:xpath="/ns1:coreProperties[1]/ns0:creator[1]" w:storeItemID="{6C3C8BC8-F283-45AE-878A-BAB7291924A1}"/>
                                     <w:text/>
                                   </w:sdtPr>
+                                  <w:sdtEndPr/>
                                   <w:sdtContent>
                                     <w:p>
                                       <w:pPr>
@@ -154,7 +155,27 @@
                                           <w:szCs w:val="32"/>
                                           <w:lang w:val="es-ES"/>
                                         </w:rPr>
-                                        <w:t>Carlos Sáenz Adán</w:t>
+                                        <w:t xml:space="preserve">Andrei </w:t>
+                                      </w:r>
+                                      <w:proofErr w:type="spellStart"/>
+                                      <w:r>
+                                        <w:rPr>
+                                          <w:color w:val="FFFFFF" w:themeColor="background1"/>
+                                          <w:sz w:val="32"/>
+                                          <w:szCs w:val="32"/>
+                                          <w:lang w:val="es-ES"/>
+                                        </w:rPr>
+                                        <w:t>Alexandru</w:t>
+                                      </w:r>
+                                      <w:proofErr w:type="spellEnd"/>
+                                      <w:r>
+                                        <w:rPr>
+                                          <w:color w:val="FFFFFF" w:themeColor="background1"/>
+                                          <w:sz w:val="32"/>
+                                          <w:szCs w:val="32"/>
+                                          <w:lang w:val="es-ES"/>
+                                        </w:rPr>
+                                        <w:t xml:space="preserve"> Miu</w:t>
                                       </w:r>
                                     </w:p>
                                   </w:sdtContent>
@@ -216,6 +237,7 @@
                                     <w:dataBinding w:prefixMappings="xmlns:ns0='http://purl.org/dc/elements/1.1/' xmlns:ns1='http://schemas.openxmlformats.org/package/2006/metadata/core-properties' " w:xpath="/ns1:coreProperties[1]/ns0:title[1]" w:storeItemID="{6C3C8BC8-F283-45AE-878A-BAB7291924A1}"/>
                                     <w:text/>
                                   </w:sdtPr>
+                                  <w:sdtEndPr/>
                                   <w:sdtContent>
                                     <w:p>
                                       <w:pPr>
@@ -369,7 +391,7 @@
               </mc:Choice>
               <mc:Fallback>
                 <w:pict>
-                  <v:group w14:anchorId="4C80F99C" id="Grupo 23" o:spid="_x0000_s1026" style="position:absolute;margin-left:0;margin-top:0;width:539.6pt;height:719.9pt;z-index:-251660288;mso-width-percent:882;mso-height-percent:909;mso-position-horizontal:center;mso-position-horizontal-relative:page;mso-position-vertical:center;mso-position-vertical-relative:page;mso-width-percent:882;mso-height-percent:909" coordsize="68580,92717" o:gfxdata="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">
+                  <v:group w14:anchorId="4C80F99C" id="Grupo 23" o:spid="_x0000_s1026" style="position:absolute;margin-left:0;margin-top:0;width:539.6pt;height:719.9pt;z-index:-251660288;mso-width-percent:882;mso-height-percent:909;mso-position-horizontal:center;mso-position-horizontal-relative:page;mso-position-vertical:center;mso-position-vertical-relative:page;mso-width-percent:882;mso-height-percent:909" coordsize="68580,92717" o:gfxdata="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">
                     <v:rect id="Rectángulo 120" o:spid="_x0000_s1027" style="position:absolute;top:73152;width:68580;height:1431;visibility:visible;mso-wrap-style:square;v-text-anchor:middle" o:gfxdata="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" fillcolor="#4f81bd [3204]" stroked="f" strokeweight="2pt"/>
                     <v:rect id="Rectángulo 121" o:spid="_x0000_s1028" style="position:absolute;top:74390;width:68580;height:18327;visibility:visible;mso-wrap-style:square;v-text-anchor:bottom" o:gfxdata="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" fillcolor="#c0504d [3205]" stroked="f" strokeweight="2pt">
                       <v:textbox inset="36pt,14.4pt,36pt,36pt">
@@ -388,6 +410,7 @@
                               <w:dataBinding w:prefixMappings="xmlns:ns0='http://purl.org/dc/elements/1.1/' xmlns:ns1='http://schemas.openxmlformats.org/package/2006/metadata/core-properties' " w:xpath="/ns1:coreProperties[1]/ns0:creator[1]" w:storeItemID="{6C3C8BC8-F283-45AE-878A-BAB7291924A1}"/>
                               <w:text/>
                             </w:sdtPr>
+                            <w:sdtEndPr/>
                             <w:sdtContent>
                               <w:p>
                                 <w:pPr>
@@ -406,7 +429,27 @@
                                     <w:szCs w:val="32"/>
                                     <w:lang w:val="es-ES"/>
                                   </w:rPr>
-                                  <w:t>Carlos Sáenz Adán</w:t>
+                                  <w:t xml:space="preserve">Andrei </w:t>
+                                </w:r>
+                                <w:proofErr w:type="spellStart"/>
+                                <w:r>
+                                  <w:rPr>
+                                    <w:color w:val="FFFFFF" w:themeColor="background1"/>
+                                    <w:sz w:val="32"/>
+                                    <w:szCs w:val="32"/>
+                                    <w:lang w:val="es-ES"/>
+                                  </w:rPr>
+                                  <w:t>Alexandru</w:t>
+                                </w:r>
+                                <w:proofErr w:type="spellEnd"/>
+                                <w:r>
+                                  <w:rPr>
+                                    <w:color w:val="FFFFFF" w:themeColor="background1"/>
+                                    <w:sz w:val="32"/>
+                                    <w:szCs w:val="32"/>
+                                    <w:lang w:val="es-ES"/>
+                                  </w:rPr>
+                                  <w:t xml:space="preserve"> Miu</w:t>
                                 </w:r>
                               </w:p>
                             </w:sdtContent>
@@ -436,6 +479,7 @@
                               <w:dataBinding w:prefixMappings="xmlns:ns0='http://purl.org/dc/elements/1.1/' xmlns:ns1='http://schemas.openxmlformats.org/package/2006/metadata/core-properties' " w:xpath="/ns1:coreProperties[1]/ns0:title[1]" w:storeItemID="{6C3C8BC8-F283-45AE-878A-BAB7291924A1}"/>
                               <w:text/>
                             </w:sdtPr>
+                            <w:sdtEndPr/>
                             <w:sdtContent>
                               <w:p>
                                 <w:pPr>
@@ -782,6 +826,1002 @@
         <w:ind w:left="360" w:hanging="360"/>
       </w:pPr>
     </w:p>
+    <w:sdt>
+      <w:sdtPr>
+        <w:rPr>
+          <w:rFonts w:ascii="Times New Roman" w:eastAsia="Times New Roman" w:hAnsi="Times New Roman" w:cs="Times New Roman"/>
+          <w:color w:val="auto"/>
+          <w:sz w:val="24"/>
+          <w:szCs w:val="24"/>
+          <w:lang w:eastAsia="es-ES_tradnl"/>
+        </w:rPr>
+        <w:id w:val="333420960"/>
+        <w:docPartObj>
+          <w:docPartGallery w:val="Table of Contents"/>
+          <w:docPartUnique/>
+        </w:docPartObj>
+      </w:sdtPr>
+      <w:sdtEndPr>
+        <w:rPr>
+          <w:b/>
+          <w:bCs/>
+        </w:rPr>
+      </w:sdtEndPr>
+      <w:sdtContent>
+        <w:p>
+          <w:pPr>
+            <w:pStyle w:val="TtuloTDC"/>
+          </w:pPr>
+          <w:proofErr w:type="spellStart"/>
+          <w:r>
+            <w:t>Indice</w:t>
+          </w:r>
+          <w:proofErr w:type="spellEnd"/>
+        </w:p>
+        <w:p>
+          <w:pPr>
+            <w:pStyle w:val="TDC1"/>
+            <w:tabs>
+              <w:tab w:val="right" w:leader="dot" w:pos="9740"/>
+            </w:tabs>
+            <w:rPr>
+              <w:rFonts w:eastAsiaTheme="minorEastAsia" w:cstheme="minorBidi"/>
+              <w:b w:val="0"/>
+              <w:bCs w:val="0"/>
+              <w:noProof/>
+              <w:spacing w:val="0"/>
+              <w:sz w:val="28"/>
+              <w:szCs w:val="28"/>
+              <w:lang w:eastAsia="es-ES"/>
+            </w:rPr>
+          </w:pPr>
+          <w:r>
+            <w:rPr>
+              <w:sz w:val="32"/>
+              <w:szCs w:val="32"/>
+            </w:rPr>
+            <w:fldChar w:fldCharType="begin"/>
+          </w:r>
+          <w:r>
+            <w:rPr>
+              <w:sz w:val="32"/>
+              <w:szCs w:val="32"/>
+            </w:rPr>
+            <w:instrText xml:space="preserve"> TOC \o "1-3" \h \z \u </w:instrText>
+          </w:r>
+          <w:r>
+            <w:rPr>
+              <w:sz w:val="32"/>
+              <w:szCs w:val="32"/>
+            </w:rPr>
+            <w:fldChar w:fldCharType="separate"/>
+          </w:r>
+          <w:hyperlink w:anchor="_Toc184576036" w:history="1">
+            <w:r>
+              <w:rPr>
+                <w:rStyle w:val="Hipervnculo"/>
+                <w:noProof/>
+                <w:sz w:val="24"/>
+                <w:szCs w:val="24"/>
+              </w:rPr>
+              <w:t>Contextualización</w:t>
+            </w:r>
+            <w:r>
+              <w:rPr>
+                <w:noProof/>
+                <w:webHidden/>
+                <w:sz w:val="24"/>
+                <w:szCs w:val="24"/>
+              </w:rPr>
+              <w:tab/>
+            </w:r>
+            <w:r>
+              <w:rPr>
+                <w:noProof/>
+                <w:webHidden/>
+                <w:sz w:val="24"/>
+                <w:szCs w:val="24"/>
+              </w:rPr>
+              <w:fldChar w:fldCharType="begin"/>
+            </w:r>
+            <w:r>
+              <w:rPr>
+                <w:noProof/>
+                <w:webHidden/>
+                <w:sz w:val="24"/>
+                <w:szCs w:val="24"/>
+              </w:rPr>
+              <w:instrText xml:space="preserve"> PAGEREF _Toc184576036 \h </w:instrText>
+            </w:r>
+            <w:r>
+              <w:rPr>
+                <w:noProof/>
+                <w:webHidden/>
+                <w:sz w:val="24"/>
+                <w:szCs w:val="24"/>
+              </w:rPr>
+            </w:r>
+            <w:r>
+              <w:rPr>
+                <w:noProof/>
+                <w:webHidden/>
+                <w:sz w:val="24"/>
+                <w:szCs w:val="24"/>
+              </w:rPr>
+              <w:fldChar w:fldCharType="separate"/>
+            </w:r>
+            <w:r>
+              <w:rPr>
+                <w:noProof/>
+                <w:webHidden/>
+                <w:sz w:val="24"/>
+                <w:szCs w:val="24"/>
+              </w:rPr>
+              <w:t>3</w:t>
+            </w:r>
+            <w:r>
+              <w:rPr>
+                <w:noProof/>
+                <w:webHidden/>
+                <w:sz w:val="24"/>
+                <w:szCs w:val="24"/>
+              </w:rPr>
+              <w:fldChar w:fldCharType="end"/>
+            </w:r>
+          </w:hyperlink>
+        </w:p>
+        <w:p>
+          <w:pPr>
+            <w:pStyle w:val="TDC1"/>
+            <w:tabs>
+              <w:tab w:val="left" w:pos="1161"/>
+              <w:tab w:val="right" w:leader="dot" w:pos="9740"/>
+            </w:tabs>
+            <w:rPr>
+              <w:rFonts w:eastAsiaTheme="minorEastAsia" w:cstheme="minorBidi"/>
+              <w:b w:val="0"/>
+              <w:bCs w:val="0"/>
+              <w:noProof/>
+              <w:spacing w:val="0"/>
+              <w:sz w:val="28"/>
+              <w:szCs w:val="28"/>
+              <w:lang w:eastAsia="es-ES"/>
+            </w:rPr>
+          </w:pPr>
+          <w:hyperlink w:anchor="_Toc184576037" w:history="1">
+            <w:r>
+              <w:rPr>
+                <w:rStyle w:val="Hipervnculo"/>
+                <w:noProof/>
+                <w:sz w:val="24"/>
+                <w:szCs w:val="24"/>
+              </w:rPr>
+              <w:t>1.</w:t>
+            </w:r>
+            <w:r>
+              <w:rPr>
+                <w:rFonts w:eastAsiaTheme="minorEastAsia" w:cstheme="minorBidi"/>
+                <w:b w:val="0"/>
+                <w:bCs w:val="0"/>
+                <w:noProof/>
+                <w:spacing w:val="0"/>
+                <w:sz w:val="28"/>
+                <w:szCs w:val="28"/>
+                <w:lang w:eastAsia="es-ES"/>
+              </w:rPr>
+              <w:tab/>
+            </w:r>
+            <w:r>
+              <w:rPr>
+                <w:rStyle w:val="Hipervnculo"/>
+                <w:noProof/>
+                <w:sz w:val="24"/>
+                <w:szCs w:val="24"/>
+              </w:rPr>
+              <w:t>Introducción</w:t>
+            </w:r>
+            <w:r>
+              <w:rPr>
+                <w:noProof/>
+                <w:webHidden/>
+                <w:sz w:val="24"/>
+                <w:szCs w:val="24"/>
+              </w:rPr>
+              <w:tab/>
+            </w:r>
+            <w:r>
+              <w:rPr>
+                <w:noProof/>
+                <w:webHidden/>
+                <w:sz w:val="24"/>
+                <w:szCs w:val="24"/>
+              </w:rPr>
+              <w:fldChar w:fldCharType="begin"/>
+            </w:r>
+            <w:r>
+              <w:rPr>
+                <w:noProof/>
+                <w:webHidden/>
+                <w:sz w:val="24"/>
+                <w:szCs w:val="24"/>
+              </w:rPr>
+              <w:instrText xml:space="preserve"> PAGEREF _Toc184576037 \h </w:instrText>
+            </w:r>
+            <w:r>
+              <w:rPr>
+                <w:noProof/>
+                <w:webHidden/>
+                <w:sz w:val="24"/>
+                <w:szCs w:val="24"/>
+              </w:rPr>
+            </w:r>
+            <w:r>
+              <w:rPr>
+                <w:noProof/>
+                <w:webHidden/>
+                <w:sz w:val="24"/>
+                <w:szCs w:val="24"/>
+              </w:rPr>
+              <w:fldChar w:fldCharType="separate"/>
+            </w:r>
+            <w:r>
+              <w:rPr>
+                <w:noProof/>
+                <w:webHidden/>
+                <w:sz w:val="24"/>
+                <w:szCs w:val="24"/>
+              </w:rPr>
+              <w:t>3</w:t>
+            </w:r>
+            <w:r>
+              <w:rPr>
+                <w:noProof/>
+                <w:webHidden/>
+                <w:sz w:val="24"/>
+                <w:szCs w:val="24"/>
+              </w:rPr>
+              <w:fldChar w:fldCharType="end"/>
+            </w:r>
+          </w:hyperlink>
+        </w:p>
+        <w:p>
+          <w:pPr>
+            <w:pStyle w:val="TDC1"/>
+            <w:tabs>
+              <w:tab w:val="left" w:pos="1161"/>
+              <w:tab w:val="right" w:leader="dot" w:pos="9740"/>
+            </w:tabs>
+            <w:rPr>
+              <w:rFonts w:eastAsiaTheme="minorEastAsia" w:cstheme="minorBidi"/>
+              <w:b w:val="0"/>
+              <w:bCs w:val="0"/>
+              <w:noProof/>
+              <w:spacing w:val="0"/>
+              <w:sz w:val="28"/>
+              <w:szCs w:val="28"/>
+              <w:lang w:eastAsia="es-ES"/>
+            </w:rPr>
+          </w:pPr>
+          <w:hyperlink w:anchor="_Toc184576038" w:history="1">
+            <w:r>
+              <w:rPr>
+                <w:rStyle w:val="Hipervnculo"/>
+                <w:noProof/>
+                <w:sz w:val="24"/>
+                <w:szCs w:val="24"/>
+              </w:rPr>
+              <w:t>2.</w:t>
+            </w:r>
+            <w:r>
+              <w:rPr>
+                <w:rFonts w:eastAsiaTheme="minorEastAsia" w:cstheme="minorBidi"/>
+                <w:b w:val="0"/>
+                <w:bCs w:val="0"/>
+                <w:noProof/>
+                <w:spacing w:val="0"/>
+                <w:sz w:val="28"/>
+                <w:szCs w:val="28"/>
+                <w:lang w:eastAsia="es-ES"/>
+              </w:rPr>
+              <w:tab/>
+            </w:r>
+            <w:r>
+              <w:rPr>
+                <w:rStyle w:val="Hipervnculo"/>
+                <w:noProof/>
+                <w:sz w:val="24"/>
+                <w:szCs w:val="24"/>
+                <w:u w:val="none"/>
+              </w:rPr>
+              <w:t>Descripción</w:t>
+            </w:r>
+            <w:r>
+              <w:rPr>
+                <w:rStyle w:val="Hipervnculo"/>
+                <w:noProof/>
+                <w:sz w:val="24"/>
+                <w:szCs w:val="24"/>
+              </w:rPr>
+              <w:t xml:space="preserve"> de la Plataforma</w:t>
+            </w:r>
+            <w:r>
+              <w:rPr>
+                <w:noProof/>
+                <w:webHidden/>
+                <w:sz w:val="24"/>
+                <w:szCs w:val="24"/>
+              </w:rPr>
+              <w:tab/>
+            </w:r>
+            <w:r>
+              <w:rPr>
+                <w:noProof/>
+                <w:webHidden/>
+                <w:sz w:val="24"/>
+                <w:szCs w:val="24"/>
+              </w:rPr>
+              <w:fldChar w:fldCharType="begin"/>
+            </w:r>
+            <w:r>
+              <w:rPr>
+                <w:noProof/>
+                <w:webHidden/>
+                <w:sz w:val="24"/>
+                <w:szCs w:val="24"/>
+              </w:rPr>
+              <w:instrText xml:space="preserve"> PAGEREF _Toc184576038 \h </w:instrText>
+            </w:r>
+            <w:r>
+              <w:rPr>
+                <w:noProof/>
+                <w:webHidden/>
+                <w:sz w:val="24"/>
+                <w:szCs w:val="24"/>
+              </w:rPr>
+            </w:r>
+            <w:r>
+              <w:rPr>
+                <w:noProof/>
+                <w:webHidden/>
+                <w:sz w:val="24"/>
+                <w:szCs w:val="24"/>
+              </w:rPr>
+              <w:fldChar w:fldCharType="separate"/>
+            </w:r>
+            <w:r>
+              <w:rPr>
+                <w:noProof/>
+                <w:webHidden/>
+                <w:sz w:val="24"/>
+                <w:szCs w:val="24"/>
+              </w:rPr>
+              <w:t>3</w:t>
+            </w:r>
+            <w:r>
+              <w:rPr>
+                <w:noProof/>
+                <w:webHidden/>
+                <w:sz w:val="24"/>
+                <w:szCs w:val="24"/>
+              </w:rPr>
+              <w:fldChar w:fldCharType="end"/>
+            </w:r>
+          </w:hyperlink>
+        </w:p>
+        <w:p>
+          <w:pPr>
+            <w:pStyle w:val="TDC1"/>
+            <w:tabs>
+              <w:tab w:val="left" w:pos="1161"/>
+              <w:tab w:val="right" w:leader="dot" w:pos="9740"/>
+            </w:tabs>
+            <w:rPr>
+              <w:rFonts w:eastAsiaTheme="minorEastAsia" w:cstheme="minorBidi"/>
+              <w:b w:val="0"/>
+              <w:bCs w:val="0"/>
+              <w:noProof/>
+              <w:spacing w:val="0"/>
+              <w:sz w:val="28"/>
+              <w:szCs w:val="28"/>
+              <w:lang w:eastAsia="es-ES"/>
+            </w:rPr>
+          </w:pPr>
+          <w:hyperlink w:anchor="_Toc184576039" w:history="1">
+            <w:r>
+              <w:rPr>
+                <w:rStyle w:val="Hipervnculo"/>
+                <w:noProof/>
+                <w:sz w:val="24"/>
+                <w:szCs w:val="24"/>
+              </w:rPr>
+              <w:t>3.</w:t>
+            </w:r>
+            <w:r>
+              <w:rPr>
+                <w:rFonts w:eastAsiaTheme="minorEastAsia" w:cstheme="minorBidi"/>
+                <w:b w:val="0"/>
+                <w:bCs w:val="0"/>
+                <w:noProof/>
+                <w:spacing w:val="0"/>
+                <w:sz w:val="28"/>
+                <w:szCs w:val="28"/>
+                <w:lang w:eastAsia="es-ES"/>
+              </w:rPr>
+              <w:tab/>
+            </w:r>
+            <w:r>
+              <w:rPr>
+                <w:rStyle w:val="Hipervnculo"/>
+                <w:noProof/>
+                <w:sz w:val="24"/>
+                <w:szCs w:val="24"/>
+              </w:rPr>
+              <w:t>Características</w:t>
+            </w:r>
+            <w:r>
+              <w:rPr>
+                <w:noProof/>
+                <w:webHidden/>
+                <w:sz w:val="24"/>
+                <w:szCs w:val="24"/>
+              </w:rPr>
+              <w:tab/>
+            </w:r>
+            <w:r>
+              <w:rPr>
+                <w:noProof/>
+                <w:webHidden/>
+                <w:sz w:val="24"/>
+                <w:szCs w:val="24"/>
+              </w:rPr>
+              <w:fldChar w:fldCharType="begin"/>
+            </w:r>
+            <w:r>
+              <w:rPr>
+                <w:noProof/>
+                <w:webHidden/>
+                <w:sz w:val="24"/>
+                <w:szCs w:val="24"/>
+              </w:rPr>
+              <w:instrText xml:space="preserve"> PAGEREF _Toc184576039 \h </w:instrText>
+            </w:r>
+            <w:r>
+              <w:rPr>
+                <w:noProof/>
+                <w:webHidden/>
+                <w:sz w:val="24"/>
+                <w:szCs w:val="24"/>
+              </w:rPr>
+            </w:r>
+            <w:r>
+              <w:rPr>
+                <w:noProof/>
+                <w:webHidden/>
+                <w:sz w:val="24"/>
+                <w:szCs w:val="24"/>
+              </w:rPr>
+              <w:fldChar w:fldCharType="separate"/>
+            </w:r>
+            <w:r>
+              <w:rPr>
+                <w:noProof/>
+                <w:webHidden/>
+                <w:sz w:val="24"/>
+                <w:szCs w:val="24"/>
+              </w:rPr>
+              <w:t>4</w:t>
+            </w:r>
+            <w:r>
+              <w:rPr>
+                <w:noProof/>
+                <w:webHidden/>
+                <w:sz w:val="24"/>
+                <w:szCs w:val="24"/>
+              </w:rPr>
+              <w:fldChar w:fldCharType="end"/>
+            </w:r>
+          </w:hyperlink>
+        </w:p>
+        <w:p>
+          <w:pPr>
+            <w:pStyle w:val="TDC1"/>
+            <w:tabs>
+              <w:tab w:val="left" w:pos="1161"/>
+              <w:tab w:val="right" w:leader="dot" w:pos="9740"/>
+            </w:tabs>
+            <w:rPr>
+              <w:rFonts w:eastAsiaTheme="minorEastAsia" w:cstheme="minorBidi"/>
+              <w:b w:val="0"/>
+              <w:bCs w:val="0"/>
+              <w:noProof/>
+              <w:spacing w:val="0"/>
+              <w:sz w:val="28"/>
+              <w:szCs w:val="28"/>
+              <w:lang w:eastAsia="es-ES"/>
+            </w:rPr>
+          </w:pPr>
+          <w:hyperlink w:anchor="_Toc184576040" w:history="1">
+            <w:r>
+              <w:rPr>
+                <w:rStyle w:val="Hipervnculo"/>
+                <w:noProof/>
+                <w:sz w:val="24"/>
+                <w:szCs w:val="24"/>
+              </w:rPr>
+              <w:t>4.</w:t>
+            </w:r>
+            <w:r>
+              <w:rPr>
+                <w:rFonts w:eastAsiaTheme="minorEastAsia" w:cstheme="minorBidi"/>
+                <w:b w:val="0"/>
+                <w:bCs w:val="0"/>
+                <w:noProof/>
+                <w:spacing w:val="0"/>
+                <w:sz w:val="28"/>
+                <w:szCs w:val="28"/>
+                <w:lang w:eastAsia="es-ES"/>
+              </w:rPr>
+              <w:tab/>
+            </w:r>
+            <w:r>
+              <w:rPr>
+                <w:rStyle w:val="Hipervnculo"/>
+                <w:noProof/>
+                <w:sz w:val="24"/>
+                <w:szCs w:val="24"/>
+              </w:rPr>
+              <w:t>Ventajas y desventajas</w:t>
+            </w:r>
+            <w:r>
+              <w:rPr>
+                <w:noProof/>
+                <w:webHidden/>
+                <w:sz w:val="24"/>
+                <w:szCs w:val="24"/>
+              </w:rPr>
+              <w:tab/>
+            </w:r>
+            <w:r>
+              <w:rPr>
+                <w:noProof/>
+                <w:webHidden/>
+                <w:sz w:val="24"/>
+                <w:szCs w:val="24"/>
+              </w:rPr>
+              <w:fldChar w:fldCharType="begin"/>
+            </w:r>
+            <w:r>
+              <w:rPr>
+                <w:noProof/>
+                <w:webHidden/>
+                <w:sz w:val="24"/>
+                <w:szCs w:val="24"/>
+              </w:rPr>
+              <w:instrText xml:space="preserve"> PAGEREF _Toc184576040 \h </w:instrText>
+            </w:r>
+            <w:r>
+              <w:rPr>
+                <w:noProof/>
+                <w:webHidden/>
+                <w:sz w:val="24"/>
+                <w:szCs w:val="24"/>
+              </w:rPr>
+            </w:r>
+            <w:r>
+              <w:rPr>
+                <w:noProof/>
+                <w:webHidden/>
+                <w:sz w:val="24"/>
+                <w:szCs w:val="24"/>
+              </w:rPr>
+              <w:fldChar w:fldCharType="separate"/>
+            </w:r>
+            <w:r>
+              <w:rPr>
+                <w:noProof/>
+                <w:webHidden/>
+                <w:sz w:val="24"/>
+                <w:szCs w:val="24"/>
+              </w:rPr>
+              <w:t>4</w:t>
+            </w:r>
+            <w:r>
+              <w:rPr>
+                <w:noProof/>
+                <w:webHidden/>
+                <w:sz w:val="24"/>
+                <w:szCs w:val="24"/>
+              </w:rPr>
+              <w:fldChar w:fldCharType="end"/>
+            </w:r>
+          </w:hyperlink>
+        </w:p>
+        <w:p>
+          <w:pPr>
+            <w:pStyle w:val="TDC1"/>
+            <w:tabs>
+              <w:tab w:val="left" w:pos="1161"/>
+              <w:tab w:val="right" w:leader="dot" w:pos="9740"/>
+            </w:tabs>
+            <w:rPr>
+              <w:rFonts w:eastAsiaTheme="minorEastAsia" w:cstheme="minorBidi"/>
+              <w:b w:val="0"/>
+              <w:bCs w:val="0"/>
+              <w:noProof/>
+              <w:spacing w:val="0"/>
+              <w:sz w:val="28"/>
+              <w:szCs w:val="28"/>
+              <w:lang w:eastAsia="es-ES"/>
+            </w:rPr>
+          </w:pPr>
+          <w:hyperlink w:anchor="_Toc184576041" w:history="1">
+            <w:r>
+              <w:rPr>
+                <w:rStyle w:val="Hipervnculo"/>
+                <w:noProof/>
+                <w:sz w:val="24"/>
+                <w:szCs w:val="24"/>
+              </w:rPr>
+              <w:t>5.</w:t>
+            </w:r>
+            <w:r>
+              <w:rPr>
+                <w:rFonts w:eastAsiaTheme="minorEastAsia" w:cstheme="minorBidi"/>
+                <w:b w:val="0"/>
+                <w:bCs w:val="0"/>
+                <w:noProof/>
+                <w:spacing w:val="0"/>
+                <w:sz w:val="28"/>
+                <w:szCs w:val="28"/>
+                <w:lang w:eastAsia="es-ES"/>
+              </w:rPr>
+              <w:tab/>
+            </w:r>
+            <w:r>
+              <w:rPr>
+                <w:rStyle w:val="Hipervnculo"/>
+                <w:noProof/>
+                <w:sz w:val="24"/>
+                <w:szCs w:val="24"/>
+              </w:rPr>
+              <w:t>Ejemplos</w:t>
+            </w:r>
+            <w:r>
+              <w:rPr>
+                <w:noProof/>
+                <w:webHidden/>
+                <w:sz w:val="24"/>
+                <w:szCs w:val="24"/>
+              </w:rPr>
+              <w:tab/>
+            </w:r>
+            <w:r>
+              <w:rPr>
+                <w:noProof/>
+                <w:webHidden/>
+                <w:sz w:val="24"/>
+                <w:szCs w:val="24"/>
+              </w:rPr>
+              <w:fldChar w:fldCharType="begin"/>
+            </w:r>
+            <w:r>
+              <w:rPr>
+                <w:noProof/>
+                <w:webHidden/>
+                <w:sz w:val="24"/>
+                <w:szCs w:val="24"/>
+              </w:rPr>
+              <w:instrText xml:space="preserve"> PAGEREF _Toc184576041 \h </w:instrText>
+            </w:r>
+            <w:r>
+              <w:rPr>
+                <w:noProof/>
+                <w:webHidden/>
+                <w:sz w:val="24"/>
+                <w:szCs w:val="24"/>
+              </w:rPr>
+            </w:r>
+            <w:r>
+              <w:rPr>
+                <w:noProof/>
+                <w:webHidden/>
+                <w:sz w:val="24"/>
+                <w:szCs w:val="24"/>
+              </w:rPr>
+              <w:fldChar w:fldCharType="separate"/>
+            </w:r>
+            <w:r>
+              <w:rPr>
+                <w:noProof/>
+                <w:webHidden/>
+                <w:sz w:val="24"/>
+                <w:szCs w:val="24"/>
+              </w:rPr>
+              <w:t>5</w:t>
+            </w:r>
+            <w:r>
+              <w:rPr>
+                <w:noProof/>
+                <w:webHidden/>
+                <w:sz w:val="24"/>
+                <w:szCs w:val="24"/>
+              </w:rPr>
+              <w:fldChar w:fldCharType="end"/>
+            </w:r>
+          </w:hyperlink>
+        </w:p>
+        <w:p>
+          <w:pPr>
+            <w:pStyle w:val="TDC1"/>
+            <w:tabs>
+              <w:tab w:val="left" w:pos="1161"/>
+              <w:tab w:val="right" w:leader="dot" w:pos="9740"/>
+            </w:tabs>
+            <w:rPr>
+              <w:rFonts w:eastAsiaTheme="minorEastAsia" w:cstheme="minorBidi"/>
+              <w:b w:val="0"/>
+              <w:bCs w:val="0"/>
+              <w:noProof/>
+              <w:spacing w:val="0"/>
+              <w:sz w:val="28"/>
+              <w:szCs w:val="28"/>
+              <w:lang w:eastAsia="es-ES"/>
+            </w:rPr>
+          </w:pPr>
+          <w:hyperlink w:anchor="_Toc184576042" w:history="1">
+            <w:r>
+              <w:rPr>
+                <w:rStyle w:val="Hipervnculo"/>
+                <w:noProof/>
+                <w:sz w:val="24"/>
+                <w:szCs w:val="24"/>
+              </w:rPr>
+              <w:t>6.</w:t>
+            </w:r>
+            <w:r>
+              <w:rPr>
+                <w:rFonts w:eastAsiaTheme="minorEastAsia" w:cstheme="minorBidi"/>
+                <w:b w:val="0"/>
+                <w:bCs w:val="0"/>
+                <w:noProof/>
+                <w:spacing w:val="0"/>
+                <w:sz w:val="28"/>
+                <w:szCs w:val="28"/>
+                <w:lang w:eastAsia="es-ES"/>
+              </w:rPr>
+              <w:tab/>
+            </w:r>
+            <w:r>
+              <w:rPr>
+                <w:rStyle w:val="Hipervnculo"/>
+                <w:noProof/>
+                <w:sz w:val="24"/>
+                <w:szCs w:val="24"/>
+              </w:rPr>
+              <w:t>Conclusiones</w:t>
+            </w:r>
+            <w:r>
+              <w:rPr>
+                <w:noProof/>
+                <w:webHidden/>
+                <w:sz w:val="24"/>
+                <w:szCs w:val="24"/>
+              </w:rPr>
+              <w:tab/>
+            </w:r>
+            <w:r>
+              <w:rPr>
+                <w:noProof/>
+                <w:webHidden/>
+                <w:sz w:val="24"/>
+                <w:szCs w:val="24"/>
+              </w:rPr>
+              <w:fldChar w:fldCharType="begin"/>
+            </w:r>
+            <w:r>
+              <w:rPr>
+                <w:noProof/>
+                <w:webHidden/>
+                <w:sz w:val="24"/>
+                <w:szCs w:val="24"/>
+              </w:rPr>
+              <w:instrText xml:space="preserve"> PAGEREF _Toc184576042 \h </w:instrText>
+            </w:r>
+            <w:r>
+              <w:rPr>
+                <w:noProof/>
+                <w:webHidden/>
+                <w:sz w:val="24"/>
+                <w:szCs w:val="24"/>
+              </w:rPr>
+            </w:r>
+            <w:r>
+              <w:rPr>
+                <w:noProof/>
+                <w:webHidden/>
+                <w:sz w:val="24"/>
+                <w:szCs w:val="24"/>
+              </w:rPr>
+              <w:fldChar w:fldCharType="separate"/>
+            </w:r>
+            <w:r>
+              <w:rPr>
+                <w:noProof/>
+                <w:webHidden/>
+                <w:sz w:val="24"/>
+                <w:szCs w:val="24"/>
+              </w:rPr>
+              <w:t>6</w:t>
+            </w:r>
+            <w:r>
+              <w:rPr>
+                <w:noProof/>
+                <w:webHidden/>
+                <w:sz w:val="24"/>
+                <w:szCs w:val="24"/>
+              </w:rPr>
+              <w:fldChar w:fldCharType="end"/>
+            </w:r>
+          </w:hyperlink>
+        </w:p>
+        <w:p>
+          <w:pPr>
+            <w:pStyle w:val="TDC1"/>
+            <w:tabs>
+              <w:tab w:val="left" w:pos="1161"/>
+              <w:tab w:val="right" w:leader="dot" w:pos="9740"/>
+            </w:tabs>
+            <w:rPr>
+              <w:rFonts w:eastAsiaTheme="minorEastAsia" w:cstheme="minorBidi"/>
+              <w:b w:val="0"/>
+              <w:bCs w:val="0"/>
+              <w:noProof/>
+              <w:spacing w:val="0"/>
+              <w:sz w:val="28"/>
+              <w:szCs w:val="28"/>
+              <w:lang w:eastAsia="es-ES"/>
+            </w:rPr>
+          </w:pPr>
+          <w:hyperlink w:anchor="_Toc184576043" w:history="1">
+            <w:r>
+              <w:rPr>
+                <w:rStyle w:val="Hipervnculo"/>
+                <w:noProof/>
+                <w:sz w:val="24"/>
+                <w:szCs w:val="24"/>
+              </w:rPr>
+              <w:t>7.</w:t>
+            </w:r>
+            <w:r>
+              <w:rPr>
+                <w:rFonts w:eastAsiaTheme="minorEastAsia" w:cstheme="minorBidi"/>
+                <w:b w:val="0"/>
+                <w:bCs w:val="0"/>
+                <w:noProof/>
+                <w:spacing w:val="0"/>
+                <w:sz w:val="28"/>
+                <w:szCs w:val="28"/>
+                <w:lang w:eastAsia="es-ES"/>
+              </w:rPr>
+              <w:tab/>
+            </w:r>
+            <w:r>
+              <w:rPr>
+                <w:rStyle w:val="Hipervnculo"/>
+                <w:noProof/>
+                <w:sz w:val="24"/>
+                <w:szCs w:val="24"/>
+              </w:rPr>
+              <w:t>Bibliografía</w:t>
+            </w:r>
+            <w:r>
+              <w:rPr>
+                <w:noProof/>
+                <w:webHidden/>
+                <w:sz w:val="24"/>
+                <w:szCs w:val="24"/>
+              </w:rPr>
+              <w:tab/>
+            </w:r>
+            <w:r>
+              <w:rPr>
+                <w:noProof/>
+                <w:webHidden/>
+                <w:sz w:val="24"/>
+                <w:szCs w:val="24"/>
+              </w:rPr>
+              <w:fldChar w:fldCharType="begin"/>
+            </w:r>
+            <w:r>
+              <w:rPr>
+                <w:noProof/>
+                <w:webHidden/>
+                <w:sz w:val="24"/>
+                <w:szCs w:val="24"/>
+              </w:rPr>
+              <w:instrText xml:space="preserve"> PAGEREF _Toc184576043 \h </w:instrText>
+            </w:r>
+            <w:r>
+              <w:rPr>
+                <w:noProof/>
+                <w:webHidden/>
+                <w:sz w:val="24"/>
+                <w:szCs w:val="24"/>
+              </w:rPr>
+            </w:r>
+            <w:r>
+              <w:rPr>
+                <w:noProof/>
+                <w:webHidden/>
+                <w:sz w:val="24"/>
+                <w:szCs w:val="24"/>
+              </w:rPr>
+              <w:fldChar w:fldCharType="separate"/>
+            </w:r>
+            <w:r>
+              <w:rPr>
+                <w:noProof/>
+                <w:webHidden/>
+                <w:sz w:val="24"/>
+                <w:szCs w:val="24"/>
+              </w:rPr>
+              <w:t>7</w:t>
+            </w:r>
+            <w:r>
+              <w:rPr>
+                <w:noProof/>
+                <w:webHidden/>
+                <w:sz w:val="24"/>
+                <w:szCs w:val="24"/>
+              </w:rPr>
+              <w:fldChar w:fldCharType="end"/>
+            </w:r>
+          </w:hyperlink>
+        </w:p>
+        <w:p>
+          <w:r>
+            <w:rPr>
+              <w:b/>
+              <w:bCs/>
+              <w:sz w:val="40"/>
+              <w:szCs w:val="40"/>
+            </w:rPr>
+            <w:fldChar w:fldCharType="end"/>
+          </w:r>
+        </w:p>
+      </w:sdtContent>
+    </w:sdt>
+    <w:p>
+      <w:pPr>
+        <w:widowControl w:val="0"/>
+        <w:autoSpaceDE w:val="0"/>
+        <w:autoSpaceDN w:val="0"/>
+      </w:pPr>
+    </w:p>
+    <w:p>
+      <w:pPr>
+        <w:widowControl w:val="0"/>
+        <w:autoSpaceDE w:val="0"/>
+        <w:autoSpaceDN w:val="0"/>
+      </w:pPr>
+    </w:p>
+    <w:p>
+      <w:pPr>
+        <w:widowControl w:val="0"/>
+        <w:autoSpaceDE w:val="0"/>
+        <w:autoSpaceDN w:val="0"/>
+      </w:pPr>
+    </w:p>
+    <w:p>
+      <w:pPr>
+        <w:widowControl w:val="0"/>
+        <w:autoSpaceDE w:val="0"/>
+        <w:autoSpaceDN w:val="0"/>
+      </w:pPr>
+      <w:r>
+        <w:br w:type="page"/>
+      </w:r>
+    </w:p>
     <w:p>
       <w:pPr>
         <w:pStyle w:val="Ttulo1"/>
@@ -791,19 +1831,12 @@
         </w:numPr>
         <w:ind w:left="360" w:hanging="360"/>
       </w:pPr>
-    </w:p>
-    <w:p>
-      <w:pPr>
-        <w:pStyle w:val="Ttulo1"/>
-        <w:numPr>
-          <w:ilvl w:val="0"/>
-          <w:numId w:val="0"/>
-        </w:numPr>
-        <w:ind w:left="360" w:hanging="360"/>
-      </w:pPr>
-      <w:r>
+      <w:bookmarkStart w:id="2" w:name="_Toc184576036"/>
+      <w:r>
+        <w:lastRenderedPageBreak/>
         <w:t>Contextualización</w:t>
       </w:r>
+      <w:bookmarkEnd w:id="2"/>
     </w:p>
     <w:p>
       <w:pPr>
@@ -812,25 +1845,7 @@
         </w:tabs>
       </w:pPr>
       <w:r>
-        <w:t>R</w:t>
-      </w:r>
-      <w:r>
-        <w:t>eali</w:t>
-      </w:r>
-      <w:r>
-        <w:t>zar</w:t>
-      </w:r>
-      <w:r>
-        <w:t xml:space="preserve"> un trabajo de investigación sobre una plataforma de inteligencia artificial </w:t>
-      </w:r>
-      <w:r>
-        <w:t>seleccionada</w:t>
-      </w:r>
-      <w:r>
-        <w:t>.</w:t>
-      </w:r>
-      <w:r>
-        <w:t xml:space="preserve"> A continuación, está la guía para realizar dicho trabajo</w:t>
+        <w:t>Realizar un trabajo de investigación sobre una plataforma de inteligencia artificial seleccionada. A continuación, está la guía para realizar dicho trabajo</w:t>
       </w:r>
       <w:r>
         <w:t>:</w:t>
@@ -844,11 +1859,18 @@
           <w:numId w:val="40"/>
         </w:numPr>
       </w:pPr>
+      <w:bookmarkStart w:id="3" w:name="_Toc184576037"/>
       <w:r>
         <w:t>Introducción</w:t>
       </w:r>
+      <w:bookmarkEnd w:id="3"/>
     </w:p>
     <w:p>
+      <w:pPr>
+        <w:pBdr>
+          <w:bottom w:val="single" w:sz="6" w:space="1" w:color="auto"/>
+        </w:pBdr>
+      </w:pPr>
       <w:r>
         <w:t>Breve descripción de la plataforma de inteligencia artificial seleccionada</w:t>
       </w:r>
@@ -859,6 +1881,41 @@
         <w:t>azón por la que se eligió esa plataforma en particular.</w:t>
       </w:r>
     </w:p>
+    <w:p/>
+    <w:p>
+      <w:r>
+        <w:t xml:space="preserve">En esta práctica </w:t>
+      </w:r>
+      <w:r>
+        <w:t>he</w:t>
+      </w:r>
+      <w:r>
+        <w:t xml:space="preserve"> optado por la plataforma de </w:t>
+      </w:r>
+      <w:proofErr w:type="spellStart"/>
+      <w:r>
+        <w:t>ChatGPT</w:t>
+      </w:r>
+      <w:proofErr w:type="spellEnd"/>
+      <w:r>
+        <w:t xml:space="preserve">, la cual fue desarrollada por </w:t>
+      </w:r>
+      <w:proofErr w:type="spellStart"/>
+      <w:r>
+        <w:t>OpenAI</w:t>
+      </w:r>
+      <w:proofErr w:type="spellEnd"/>
+      <w:r>
+        <w:t>.</w:t>
+      </w:r>
+    </w:p>
+    <w:p/>
+    <w:p>
+      <w:r>
+        <w:t>La he elegido por el impacto que ha generado en estos últimos años en todos los sectores, además de sus capacidades a la hora de responder a las preguntas que se le hace.</w:t>
+      </w:r>
+    </w:p>
+    <w:p/>
     <w:p>
       <w:pPr>
         <w:pStyle w:val="Ttulo1"/>
@@ -867,22 +1924,249 @@
           <w:numId w:val="40"/>
         </w:numPr>
       </w:pPr>
+      <w:bookmarkStart w:id="4" w:name="_Toc184576038"/>
       <w:r>
         <w:t>Descripción de la Plataforma</w:t>
       </w:r>
+      <w:bookmarkEnd w:id="4"/>
     </w:p>
     <w:p>
-      <w:r>
-        <w:t>Información general sobre la plataforma, como su nombre, empresa desarrolladora y propósito principal.</w:t>
-      </w:r>
+      <w:pPr>
+        <w:pBdr>
+          <w:bottom w:val="single" w:sz="6" w:space="1" w:color="auto"/>
+        </w:pBdr>
+      </w:pPr>
+      <w:r>
+        <w:t xml:space="preserve">Información general sobre la </w:t>
+      </w:r>
+      <w:r>
+        <w:tab/>
+      </w:r>
+      <w:r>
+        <w:t>plataforma</w:t>
+      </w:r>
+      <w:r>
+        <w:t xml:space="preserve">, como su nombre, empresa desarrolladora y propósito principal. </w:t>
+      </w:r>
+      <w:r>
+        <w:t>Además, escribir una b</w:t>
+      </w:r>
+      <w:r>
+        <w:t>reve historia o antecedentes de la plataforma.</w:t>
+      </w:r>
+    </w:p>
+    <w:p/>
+    <w:p>
+      <w:r>
+        <w:t xml:space="preserve">La empresa desarrolladora de </w:t>
+      </w:r>
+      <w:proofErr w:type="spellStart"/>
+      <w:r>
+        <w:t>ChatGPT</w:t>
+      </w:r>
+      <w:proofErr w:type="spellEnd"/>
+      <w:r>
+        <w:t xml:space="preserve"> ha sido </w:t>
+      </w:r>
+      <w:proofErr w:type="spellStart"/>
+      <w:r>
+        <w:t>OpenAI</w:t>
+      </w:r>
+      <w:proofErr w:type="spellEnd"/>
+      <w:r>
+        <w:t>, con sede en San Francisco, Estados Unidos.</w:t>
+      </w:r>
+    </w:p>
+    <w:p/>
+    <w:p>
+      <w:proofErr w:type="spellStart"/>
+      <w:r>
+        <w:t>ChatGPT</w:t>
+      </w:r>
+      <w:proofErr w:type="spellEnd"/>
+      <w:r>
+        <w:t xml:space="preserve"> es un modelo de lenguaje avanzado basado en la arquitectura GPT (Generative </w:t>
+      </w:r>
+      <w:proofErr w:type="spellStart"/>
+      <w:r>
+        <w:t>Pre-trained</w:t>
+      </w:r>
+      <w:proofErr w:type="spellEnd"/>
       <w:r>
         <w:t xml:space="preserve"> </w:t>
       </w:r>
-      <w:r>
-        <w:t>Además, escribir una b</w:t>
-      </w:r>
-      <w:r>
-        <w:t>reve historia o antecedentes de la plataforma.</w:t>
+      <w:proofErr w:type="spellStart"/>
+      <w:r>
+        <w:t>Transformer</w:t>
+      </w:r>
+      <w:proofErr w:type="spellEnd"/>
+      <w:r>
+        <w:t>)</w:t>
+      </w:r>
+      <w:r>
+        <w:t xml:space="preserve">. Su principal objetivo es ayudar a resolver las tareas/consultas que el usuario realiza. </w:t>
+      </w:r>
+    </w:p>
+    <w:p/>
+    <w:p>
+      <w:proofErr w:type="spellStart"/>
+      <w:r>
+        <w:t>Alguntos</w:t>
+      </w:r>
+      <w:proofErr w:type="spellEnd"/>
+      <w:r>
+        <w:t xml:space="preserve"> ejemplos donde los usuarios utilizan esta herramienta es el ámbito de la educación</w:t>
+      </w:r>
+      <w:r>
+        <w:t>,</w:t>
+      </w:r>
+      <w:r>
+        <w:t xml:space="preserve"> o siendo un </w:t>
+      </w:r>
+      <w:r>
+        <w:t xml:space="preserve">asistente de programación, </w:t>
+      </w:r>
+      <w:r>
+        <w:t xml:space="preserve">analizando datos o la </w:t>
+      </w:r>
+      <w:r>
+        <w:t>toma de decision</w:t>
+      </w:r>
+      <w:r>
+        <w:t>es</w:t>
+      </w:r>
+      <w:r>
+        <w:t xml:space="preserve"> </w:t>
+      </w:r>
+      <w:r>
+        <w:t>e</w:t>
+      </w:r>
+      <w:r>
+        <w:t>ntre otros muchos</w:t>
+      </w:r>
+      <w:r>
+        <w:t xml:space="preserve"> más ejemplos, ya que es una herramienta que es muy versátil y se puede aplicar a gran variedad de sectores.</w:t>
+      </w:r>
+    </w:p>
+    <w:p/>
+    <w:p>
+      <w:r>
+        <w:t>Dentro de lo que es la historia, la</w:t>
+      </w:r>
+      <w:r>
+        <w:t xml:space="preserve"> primera versión </w:t>
+      </w:r>
+      <w:r>
+        <w:t xml:space="preserve">de la plataforma </w:t>
+      </w:r>
+      <w:r>
+        <w:t xml:space="preserve">fue </w:t>
+      </w:r>
+      <w:r>
+        <w:t>GPT</w:t>
+      </w:r>
+      <w:r>
+        <w:t xml:space="preserve"> o GPT-1,</w:t>
+      </w:r>
+      <w:r>
+        <w:t xml:space="preserve"> </w:t>
+      </w:r>
+      <w:r>
+        <w:t>lanzada en 2018</w:t>
+      </w:r>
+      <w:r>
+        <w:t xml:space="preserve">. Fue entrenado usando </w:t>
+      </w:r>
+      <w:r>
+        <w:t>un gran conjunto</w:t>
+      </w:r>
+      <w:r>
+        <w:t xml:space="preserve"> de datos no supervisados</w:t>
+      </w:r>
+      <w:r>
+        <w:t>, y tuvo 117 millones de parámetros</w:t>
+      </w:r>
+      <w:r>
+        <w:t>.</w:t>
+      </w:r>
+    </w:p>
+    <w:p/>
+    <w:p>
+      <w:r>
+        <w:t>Posteriormente se lanzó GPT-2 en 2019</w:t>
+      </w:r>
+      <w:r>
+        <w:t>, donde pasó a ser 10 veces más grande que el modelo anterior</w:t>
+      </w:r>
+      <w:r>
+        <w:t>, teniendo 1.5 billones de parámetros.</w:t>
+      </w:r>
+    </w:p>
+    <w:p/>
+    <w:p>
+      <w:r>
+        <w:t>GPT-3 fue lanzada en 2020</w:t>
+      </w:r>
+      <w:r>
+        <w:t>, y fue un salto de escalabilidad y capacidad, contando con 175 billones de parámetros. Mejoró en todos los aspectos</w:t>
+      </w:r>
+      <w:r>
+        <w:t xml:space="preserve"> respecto al modelo anterior, y pasó a ser 10 veces más grande que el modelo NLP (procesamiento de lenguaje natural) más grande de ese momento (Turing NLG de Microsoft)</w:t>
+      </w:r>
+    </w:p>
+    <w:p/>
+    <w:p>
+      <w:r>
+        <w:t>En 2023, lanzaron GTP-4</w:t>
+      </w:r>
+      <w:r>
+        <w:t>, mejorando una vez más en todos los aspectos, ofreciendo respuestas más precisas y un rendimiento mejorado.</w:t>
+      </w:r>
+      <w:r>
+        <w:t xml:space="preserve"> También se añadió aquí la función de </w:t>
+      </w:r>
+      <w:proofErr w:type="spellStart"/>
+      <w:r>
+        <w:t>ChatGPT</w:t>
+      </w:r>
+      <w:proofErr w:type="spellEnd"/>
+      <w:r>
+        <w:t xml:space="preserve"> Plus (planes de pago tanto para personas como para empresas).</w:t>
+      </w:r>
+    </w:p>
+    <w:p/>
+    <w:p>
+      <w:r>
+        <w:lastRenderedPageBreak/>
+        <w:t xml:space="preserve">En 2024, </w:t>
+      </w:r>
+      <w:proofErr w:type="spellStart"/>
+      <w:r>
+        <w:t>OpenAI</w:t>
+      </w:r>
+      <w:proofErr w:type="spellEnd"/>
+      <w:r>
+        <w:t xml:space="preserve"> anunció GTP-4o, donde tiene la capacidad de procesar funciones de entrada/salida (audio, imágenes, textos..), pero tiene sus limitaciones en cuanto a dar información inexacta/imprecisa</w:t>
+      </w:r>
+      <w:r>
+        <w:t xml:space="preserve"> y ser vulnerable a ataques por el hecho de que el lanzamiento fue hace poco.</w:t>
+      </w:r>
+    </w:p>
+    <w:p/>
+    <w:p>
+      <w:r>
+        <w:t xml:space="preserve">Se </w:t>
+      </w:r>
+      <w:proofErr w:type="spellStart"/>
+      <w:r>
+        <w:t>preveé</w:t>
+      </w:r>
+      <w:proofErr w:type="spellEnd"/>
+      <w:r>
+        <w:t xml:space="preserve"> GPT-5 en algún momento entre 2025 y 2026</w:t>
+      </w:r>
+      <w:r>
+        <w:t>, donde se esperan mejoras en traducciones de texto y voces en distintos idiomas, además de un software para aprendizaje automático y análisis predictivo</w:t>
       </w:r>
     </w:p>
     <w:p>
@@ -893,33 +2177,93 @@
           <w:numId w:val="40"/>
         </w:numPr>
       </w:pPr>
-      <w:r>
-        <w:t xml:space="preserve">Características </w:t>
+      <w:bookmarkStart w:id="5" w:name="_Toc184576039"/>
+      <w:r>
+        <w:t>Características</w:t>
+      </w:r>
+      <w:bookmarkEnd w:id="5"/>
+      <w:r>
+        <w:t xml:space="preserve"> </w:t>
       </w:r>
     </w:p>
     <w:p>
-      <w:r>
-        <w:t>Enumerar las características más destacadas de la plataforma. ¿Qué la hace especial o única?</w:t>
-      </w:r>
-      <w:r>
-        <w:t xml:space="preserve"> </w:t>
-      </w:r>
-      <w:r>
-        <w:t>¿Para qué tipo de aplicaciones o proyectos es más adecuada?</w:t>
-      </w:r>
-      <w:r>
-        <w:t xml:space="preserve"> </w:t>
-      </w:r>
-      <w:r>
-        <w:t>Coment</w:t>
-      </w:r>
-      <w:r>
-        <w:t>ar</w:t>
-      </w:r>
-      <w:r>
-        <w:t xml:space="preserve"> sobre la facilidad de uso de la plataforma. ¿Es amigable para principiantes o requiere experiencia previa en programación?</w:t>
+      <w:pPr>
+        <w:pBdr>
+          <w:bottom w:val="single" w:sz="6" w:space="1" w:color="auto"/>
+        </w:pBdr>
+      </w:pPr>
+      <w:r>
+        <w:t>Enumerar las características más destacadas de la plataforma. ¿Qué la hace especial o única? ¿Para qué tipo de aplicaciones o proyectos es más adecuada? Comentar sobre la facilidad de uso de la plataforma. ¿Es amigable para principiantes o requiere experiencia previa en programación?</w:t>
       </w:r>
     </w:p>
+    <w:p/>
+    <w:p>
+      <w:r>
+        <w:t xml:space="preserve">Una de las características más destacadas de </w:t>
+      </w:r>
+      <w:proofErr w:type="spellStart"/>
+      <w:r>
+        <w:t>ChatGPT</w:t>
+      </w:r>
+      <w:proofErr w:type="spellEnd"/>
+      <w:r>
+        <w:t xml:space="preserve"> es entender, comprender y responder con precisión a las preguntas que los usuarios hacen.</w:t>
+      </w:r>
+    </w:p>
+    <w:p/>
+    <w:p>
+      <w:r>
+        <w:t xml:space="preserve">Se puede integrar a diferentes plataformas mediante el uso de </w:t>
+      </w:r>
+      <w:proofErr w:type="spellStart"/>
+      <w:r>
+        <w:t>APIs</w:t>
+      </w:r>
+      <w:proofErr w:type="spellEnd"/>
+      <w:r>
+        <w:t xml:space="preserve">, además del uso de </w:t>
+      </w:r>
+      <w:proofErr w:type="spellStart"/>
+      <w:r>
+        <w:t>plugins</w:t>
+      </w:r>
+      <w:proofErr w:type="spellEnd"/>
+      <w:r>
+        <w:t>, la capacidad de interactuar en diferentes idiomas y que está en constante mejora, ya que es una tecnología que está en auge actualmente.</w:t>
+      </w:r>
+    </w:p>
+    <w:p/>
+    <w:p>
+      <w:r>
+        <w:t xml:space="preserve">Su uso es amigable con </w:t>
+      </w:r>
+      <w:r>
+        <w:t>los usuarios, ya que está diseñado para ser intuitivo y dar respuestas que imitan las interacciones humanas.</w:t>
+      </w:r>
+    </w:p>
+    <w:p/>
+    <w:p>
+      <w:r>
+        <w:t xml:space="preserve">En caso de querer hacer uso de las </w:t>
+      </w:r>
+      <w:proofErr w:type="spellStart"/>
+      <w:r>
+        <w:t>APIs</w:t>
+      </w:r>
+      <w:proofErr w:type="spellEnd"/>
+      <w:r>
+        <w:t xml:space="preserve"> que la empresa </w:t>
+      </w:r>
+      <w:proofErr w:type="spellStart"/>
+      <w:r>
+        <w:t>OpenAI</w:t>
+      </w:r>
+      <w:proofErr w:type="spellEnd"/>
+      <w:r>
+        <w:t xml:space="preserve"> ofrece para desarrollar modelos de lenguaje, si sería necesario un previo conocimiento de programación.</w:t>
+      </w:r>
+    </w:p>
+    <w:p/>
     <w:p>
       <w:pPr>
         <w:pStyle w:val="Ttulo1"/>
@@ -928,31 +2272,238 @@
           <w:numId w:val="40"/>
         </w:numPr>
       </w:pPr>
+      <w:bookmarkStart w:id="6" w:name="_Toc184576040"/>
       <w:r>
         <w:t>Ventajas y desventajas</w:t>
       </w:r>
+      <w:bookmarkEnd w:id="6"/>
     </w:p>
     <w:p>
       <w:pPr>
+        <w:pBdr>
+          <w:bottom w:val="single" w:sz="6" w:space="1" w:color="auto"/>
+        </w:pBdr>
         <w:tabs>
           <w:tab w:val="left" w:pos="1068"/>
         </w:tabs>
       </w:pPr>
       <w:r>
-        <w:t>Mencionar las ventajas y desventajas de la plataforma. ¿Qué beneficios ofrece y cuáles son sus limitaciones?</w:t>
-      </w:r>
-      <w:r>
-        <w:t xml:space="preserve"> </w:t>
-      </w:r>
-      <w:proofErr w:type="gramStart"/>
-      <w:r>
-        <w:t>¿</w:t>
-      </w:r>
-      <w:proofErr w:type="gramEnd"/>
-      <w:r>
-        <w:t>Ofrece soporte técnico o una comunidad en línea?</w:t>
+        <w:t>Mencionar las ventajas y desventajas de la plataforma. ¿Qué beneficios ofrece y cuáles son sus limitaciones? ¿Ofrece soporte técnico o una comunidad en línea?</w:t>
       </w:r>
     </w:p>
+    <w:p/>
+    <w:tbl>
+      <w:tblPr>
+        <w:tblStyle w:val="Tablaconcuadrcula1clara"/>
+        <w:tblW w:w="0" w:type="auto"/>
+        <w:tblLook w:val="04A0" w:firstRow="1" w:lastRow="0" w:firstColumn="1" w:lastColumn="0" w:noHBand="0" w:noVBand="1"/>
+      </w:tblPr>
+      <w:tblGrid>
+        <w:gridCol w:w="4945"/>
+        <w:gridCol w:w="4945"/>
+      </w:tblGrid>
+      <w:tr>
+        <w:trPr>
+          <w:cnfStyle w:val="100000000000" w:firstRow="1" w:lastRow="0" w:firstColumn="0" w:lastColumn="0" w:oddVBand="0" w:evenVBand="0" w:oddHBand="0" w:evenHBand="0" w:firstRowFirstColumn="0" w:firstRowLastColumn="0" w:lastRowFirstColumn="0" w:lastRowLastColumn="0"/>
+        </w:trPr>
+        <w:tc>
+          <w:tcPr>
+            <w:cnfStyle w:val="001000000000" w:firstRow="0" w:lastRow="0" w:firstColumn="1" w:lastColumn="0" w:oddVBand="0" w:evenVBand="0" w:oddHBand="0" w:evenHBand="0" w:firstRowFirstColumn="0" w:firstRowLastColumn="0" w:lastRowFirstColumn="0" w:lastRowLastColumn="0"/>
+            <w:tcW w:w="4945" w:type="dxa"/>
+          </w:tcPr>
+          <w:p>
+            <w:pPr>
+              <w:jc w:val="center"/>
+            </w:pPr>
+            <w:r>
+              <w:t>Ventajas</w:t>
+            </w:r>
+          </w:p>
+        </w:tc>
+        <w:tc>
+          <w:tcPr>
+            <w:tcW w:w="4945" w:type="dxa"/>
+          </w:tcPr>
+          <w:p>
+            <w:pPr>
+              <w:jc w:val="center"/>
+              <w:cnfStyle w:val="100000000000" w:firstRow="1" w:lastRow="0" w:firstColumn="0" w:lastColumn="0" w:oddVBand="0" w:evenVBand="0" w:oddHBand="0" w:evenHBand="0" w:firstRowFirstColumn="0" w:firstRowLastColumn="0" w:lastRowFirstColumn="0" w:lastRowLastColumn="0"/>
+            </w:pPr>
+            <w:r>
+              <w:t>Desventajas</w:t>
+            </w:r>
+          </w:p>
+        </w:tc>
+      </w:tr>
+      <w:tr>
+        <w:tc>
+          <w:tcPr>
+            <w:cnfStyle w:val="001000000000" w:firstRow="0" w:lastRow="0" w:firstColumn="1" w:lastColumn="0" w:oddVBand="0" w:evenVBand="0" w:oddHBand="0" w:evenHBand="0" w:firstRowFirstColumn="0" w:firstRowLastColumn="0" w:lastRowFirstColumn="0" w:lastRowLastColumn="0"/>
+            <w:tcW w:w="4945" w:type="dxa"/>
+          </w:tcPr>
+          <w:p>
+            <w:pPr>
+              <w:rPr>
+                <w:b w:val="0"/>
+                <w:bCs w:val="0"/>
+              </w:rPr>
+            </w:pPr>
+            <w:r>
+              <w:rPr>
+                <w:b w:val="0"/>
+                <w:bCs w:val="0"/>
+              </w:rPr>
+              <w:t>Versatilidad</w:t>
+            </w:r>
+          </w:p>
+        </w:tc>
+        <w:tc>
+          <w:tcPr>
+            <w:tcW w:w="4945" w:type="dxa"/>
+          </w:tcPr>
+          <w:p>
+            <w:pPr>
+              <w:cnfStyle w:val="000000000000" w:firstRow="0" w:lastRow="0" w:firstColumn="0" w:lastColumn="0" w:oddVBand="0" w:evenVBand="0" w:oddHBand="0" w:evenHBand="0" w:firstRowFirstColumn="0" w:firstRowLastColumn="0" w:lastRowFirstColumn="0" w:lastRowLastColumn="0"/>
+            </w:pPr>
+            <w:r>
+              <w:t>Necesitas internet</w:t>
+            </w:r>
+          </w:p>
+        </w:tc>
+      </w:tr>
+      <w:tr>
+        <w:tc>
+          <w:tcPr>
+            <w:cnfStyle w:val="001000000000" w:firstRow="0" w:lastRow="0" w:firstColumn="1" w:lastColumn="0" w:oddVBand="0" w:evenVBand="0" w:oddHBand="0" w:evenHBand="0" w:firstRowFirstColumn="0" w:firstRowLastColumn="0" w:lastRowFirstColumn="0" w:lastRowLastColumn="0"/>
+            <w:tcW w:w="4945" w:type="dxa"/>
+          </w:tcPr>
+          <w:p>
+            <w:pPr>
+              <w:rPr>
+                <w:b w:val="0"/>
+                <w:bCs w:val="0"/>
+              </w:rPr>
+            </w:pPr>
+            <w:r>
+              <w:rPr>
+                <w:b w:val="0"/>
+                <w:bCs w:val="0"/>
+              </w:rPr>
+              <w:t>Fácil de usar para los usuarios</w:t>
+            </w:r>
+          </w:p>
+        </w:tc>
+        <w:tc>
+          <w:tcPr>
+            <w:tcW w:w="4945" w:type="dxa"/>
+          </w:tcPr>
+          <w:p>
+            <w:pPr>
+              <w:cnfStyle w:val="000000000000" w:firstRow="0" w:lastRow="0" w:firstColumn="0" w:lastColumn="0" w:oddVBand="0" w:evenVBand="0" w:oddHBand="0" w:evenHBand="0" w:firstRowFirstColumn="0" w:firstRowLastColumn="0" w:lastRowFirstColumn="0" w:lastRowLastColumn="0"/>
+            </w:pPr>
+            <w:r>
+              <w:t>Planes de pago si quieres sacarle el máximo provecho</w:t>
+            </w:r>
+          </w:p>
+        </w:tc>
+      </w:tr>
+      <w:tr>
+        <w:tc>
+          <w:tcPr>
+            <w:cnfStyle w:val="001000000000" w:firstRow="0" w:lastRow="0" w:firstColumn="1" w:lastColumn="0" w:oddVBand="0" w:evenVBand="0" w:oddHBand="0" w:evenHBand="0" w:firstRowFirstColumn="0" w:firstRowLastColumn="0" w:lastRowFirstColumn="0" w:lastRowLastColumn="0"/>
+            <w:tcW w:w="4945" w:type="dxa"/>
+          </w:tcPr>
+          <w:p>
+            <w:pPr>
+              <w:rPr>
+                <w:b w:val="0"/>
+                <w:bCs w:val="0"/>
+              </w:rPr>
+            </w:pPr>
+            <w:r>
+              <w:rPr>
+                <w:b w:val="0"/>
+                <w:bCs w:val="0"/>
+              </w:rPr>
+              <w:t>Gran escalabilidad y personalización</w:t>
+            </w:r>
+          </w:p>
+        </w:tc>
+        <w:tc>
+          <w:tcPr>
+            <w:tcW w:w="4945" w:type="dxa"/>
+          </w:tcPr>
+          <w:p>
+            <w:pPr>
+              <w:cnfStyle w:val="000000000000" w:firstRow="0" w:lastRow="0" w:firstColumn="0" w:lastColumn="0" w:oddVBand="0" w:evenVBand="0" w:oddHBand="0" w:evenHBand="0" w:firstRowFirstColumn="0" w:firstRowLastColumn="0" w:lastRowFirstColumn="0" w:lastRowLastColumn="0"/>
+            </w:pPr>
+            <w:r>
+              <w:t>Aunque está en constante desarrollo, no siempre cuenta con los datos más actualizados</w:t>
+            </w:r>
+          </w:p>
+        </w:tc>
+      </w:tr>
+      <w:tr>
+        <w:tc>
+          <w:tcPr>
+            <w:cnfStyle w:val="001000000000" w:firstRow="0" w:lastRow="0" w:firstColumn="1" w:lastColumn="0" w:oddVBand="0" w:evenVBand="0" w:oddHBand="0" w:evenHBand="0" w:firstRowFirstColumn="0" w:firstRowLastColumn="0" w:lastRowFirstColumn="0" w:lastRowLastColumn="0"/>
+            <w:tcW w:w="4945" w:type="dxa"/>
+          </w:tcPr>
+          <w:p>
+            <w:pPr>
+              <w:rPr>
+                <w:b w:val="0"/>
+                <w:bCs w:val="0"/>
+              </w:rPr>
+            </w:pPr>
+            <w:r>
+              <w:rPr>
+                <w:b w:val="0"/>
+                <w:bCs w:val="0"/>
+              </w:rPr>
+              <w:t>Disponible en cualquier momento</w:t>
+            </w:r>
+          </w:p>
+        </w:tc>
+        <w:tc>
+          <w:tcPr>
+            <w:tcW w:w="4945" w:type="dxa"/>
+          </w:tcPr>
+          <w:p>
+            <w:pPr>
+              <w:cnfStyle w:val="000000000000" w:firstRow="0" w:lastRow="0" w:firstColumn="0" w:lastColumn="0" w:oddVBand="0" w:evenVBand="0" w:oddHBand="0" w:evenHBand="0" w:firstRowFirstColumn="0" w:firstRowLastColumn="0" w:lastRowFirstColumn="0" w:lastRowLastColumn="0"/>
+            </w:pPr>
+            <w:r>
+              <w:t>Todo lo que se escribe queda registrado (puede ser utilizado para mejorar)</w:t>
+            </w:r>
+          </w:p>
+        </w:tc>
+      </w:tr>
+    </w:tbl>
+    <w:p/>
+    <w:p>
+      <w:r>
+        <w:t>Al ser una tecnología en auge, otra ventaja</w:t>
+      </w:r>
+      <w:r>
+        <w:t xml:space="preserve"> (entre otras muchas)</w:t>
+      </w:r>
+      <w:r>
+        <w:t xml:space="preserve"> que tiene es que hay una amplia comunidad (además del soporte técnico) detrás ayudando, ya sea solucionando problemas</w:t>
+      </w:r>
+      <w:r>
+        <w:t xml:space="preserve">, proponiendo ideas o creando </w:t>
+      </w:r>
+      <w:r>
+        <w:t>nuevas herramientas</w:t>
+      </w:r>
+      <w:r>
+        <w:t>.</w:t>
+      </w:r>
+    </w:p>
+    <w:p/>
+    <w:p/>
+    <w:p/>
     <w:p/>
     <w:p>
       <w:pPr>
@@ -962,8 +2513,211 @@
           <w:numId w:val="40"/>
         </w:numPr>
       </w:pPr>
-      <w:r>
+      <w:bookmarkStart w:id="7" w:name="_Toc184576041"/>
+      <w:r>
+        <w:lastRenderedPageBreak/>
         <w:t>Ejemplos</w:t>
+      </w:r>
+      <w:bookmarkEnd w:id="7"/>
+    </w:p>
+    <w:p>
+      <w:pPr>
+        <w:pBdr>
+          <w:bottom w:val="single" w:sz="6" w:space="1" w:color="auto"/>
+        </w:pBdr>
+      </w:pPr>
+      <w:r>
+        <w:t>Proporcionar ejemplos de aplicaciones o proyectos que han utilizado esta plataforma de IA con éxito.</w:t>
+      </w:r>
+      <w:r>
+        <w:t xml:space="preserve"> Además de realizar una demo de algún servicio que ofrece dicha plataforma.</w:t>
+      </w:r>
+    </w:p>
+    <w:p/>
+    <w:p>
+      <w:r>
+        <w:t xml:space="preserve">Algunos ejemplos donde se ha utilizado </w:t>
+      </w:r>
+      <w:proofErr w:type="spellStart"/>
+      <w:r>
+        <w:t>ChatGPT</w:t>
+      </w:r>
+      <w:proofErr w:type="spellEnd"/>
+      <w:r>
+        <w:t xml:space="preserve"> pueden ser:</w:t>
+      </w:r>
+    </w:p>
+    <w:p/>
+    <w:p>
+      <w:pPr>
+        <w:pStyle w:val="Prrafodelista"/>
+        <w:numPr>
+          <w:ilvl w:val="0"/>
+          <w:numId w:val="41"/>
+        </w:numPr>
+      </w:pPr>
+      <w:r>
+        <w:rPr>
+          <w:b/>
+          <w:bCs/>
+        </w:rPr>
+        <w:t>Shopify</w:t>
+      </w:r>
+      <w:r>
+        <w:t xml:space="preserve">: Integrando un </w:t>
+      </w:r>
+      <w:proofErr w:type="spellStart"/>
+      <w:r>
+        <w:t>chatbot</w:t>
+      </w:r>
+      <w:proofErr w:type="spellEnd"/>
+      <w:r>
+        <w:t xml:space="preserve"> para ayudar a los usuarios a resolver dudas sobre productos o cosas de la propia página.</w:t>
+      </w:r>
+    </w:p>
+    <w:p>
+      <w:pPr>
+        <w:pStyle w:val="Prrafodelista"/>
+        <w:numPr>
+          <w:ilvl w:val="0"/>
+          <w:numId w:val="41"/>
+        </w:numPr>
+      </w:pPr>
+      <w:proofErr w:type="spellStart"/>
+      <w:r>
+        <w:rPr>
+          <w:b/>
+          <w:bCs/>
+        </w:rPr>
+        <w:t>Replit</w:t>
+      </w:r>
+      <w:proofErr w:type="spellEnd"/>
+      <w:r>
+        <w:t>:  Se utiliza para ayudar a depurar código a los programadores que utilizan la plataforma.</w:t>
+      </w:r>
+    </w:p>
+    <w:p>
+      <w:pPr>
+        <w:pStyle w:val="Prrafodelista"/>
+        <w:numPr>
+          <w:ilvl w:val="0"/>
+          <w:numId w:val="41"/>
+        </w:numPr>
+      </w:pPr>
+      <w:r>
+        <w:rPr>
+          <w:b/>
+          <w:bCs/>
+        </w:rPr>
+        <w:t>Duolingo Max</w:t>
+      </w:r>
+      <w:r>
+        <w:t xml:space="preserve">: Hacen uso de </w:t>
+      </w:r>
+      <w:proofErr w:type="spellStart"/>
+      <w:r>
+        <w:t>ChatGPT</w:t>
+      </w:r>
+      <w:proofErr w:type="spellEnd"/>
+      <w:r>
+        <w:t xml:space="preserve"> para dar explicaciones más correctas, evitando así posibles errores.</w:t>
+      </w:r>
+    </w:p>
+    <w:p>
+      <w:r>
+        <w:t>Imágenes de uso de la plataforma:</w:t>
+      </w:r>
+    </w:p>
+    <w:p/>
+    <w:p>
+      <w:pPr>
+        <w:jc w:val="center"/>
+      </w:pPr>
+      <w:r>
+        <w:rPr>
+          <w:noProof/>
+        </w:rPr>
+        <w:drawing>
+          <wp:inline distT="0" distB="0" distL="0" distR="0" wp14:anchorId="6922DE82" wp14:editId="6CB81611">
+            <wp:extent cx="4678680" cy="3558676"/>
+            <wp:effectExtent l="0" t="0" r="7620" b="3810"/>
+            <wp:docPr id="1" name="Imagen 1"/>
+            <wp:cNvGraphicFramePr>
+              <a:graphicFrameLocks xmlns:a="http://schemas.openxmlformats.org/drawingml/2006/main" noChangeAspect="1"/>
+            </wp:cNvGraphicFramePr>
+            <a:graphic xmlns:a="http://schemas.openxmlformats.org/drawingml/2006/main">
+              <a:graphicData uri="http://schemas.openxmlformats.org/drawingml/2006/picture">
+                <pic:pic xmlns:pic="http://schemas.openxmlformats.org/drawingml/2006/picture">
+                  <pic:nvPicPr>
+                    <pic:cNvPr id="1" name=""/>
+                    <pic:cNvPicPr/>
+                  </pic:nvPicPr>
+                  <pic:blipFill>
+                    <a:blip r:embed="rId8"/>
+                    <a:stretch>
+                      <a:fillRect/>
+                    </a:stretch>
+                  </pic:blipFill>
+                  <pic:spPr>
+                    <a:xfrm>
+                      <a:off x="0" y="0"/>
+                      <a:ext cx="4681771" cy="3561027"/>
+                    </a:xfrm>
+                    <a:prstGeom prst="rect">
+                      <a:avLst/>
+                    </a:prstGeom>
+                  </pic:spPr>
+                </pic:pic>
+              </a:graphicData>
+            </a:graphic>
+          </wp:inline>
+        </w:drawing>
+      </w:r>
+    </w:p>
+    <w:p>
+      <w:pPr>
+        <w:jc w:val="center"/>
+      </w:pPr>
+      <w:r>
+        <w:rPr>
+          <w:noProof/>
+        </w:rPr>
+        <w:lastRenderedPageBreak/>
+        <w:drawing>
+          <wp:inline distT="0" distB="0" distL="0" distR="0" wp14:anchorId="6D99A4E5" wp14:editId="44C8B48F">
+            <wp:extent cx="4457700" cy="4611776"/>
+            <wp:effectExtent l="0" t="0" r="0" b="0"/>
+            <wp:docPr id="2" name="Imagen 2"/>
+            <wp:cNvGraphicFramePr>
+              <a:graphicFrameLocks xmlns:a="http://schemas.openxmlformats.org/drawingml/2006/main" noChangeAspect="1"/>
+            </wp:cNvGraphicFramePr>
+            <a:graphic xmlns:a="http://schemas.openxmlformats.org/drawingml/2006/main">
+              <a:graphicData uri="http://schemas.openxmlformats.org/drawingml/2006/picture">
+                <pic:pic xmlns:pic="http://schemas.openxmlformats.org/drawingml/2006/picture">
+                  <pic:nvPicPr>
+                    <pic:cNvPr id="1" name=""/>
+                    <pic:cNvPicPr/>
+                  </pic:nvPicPr>
+                  <pic:blipFill>
+                    <a:blip r:embed="rId9"/>
+                    <a:stretch>
+                      <a:fillRect/>
+                    </a:stretch>
+                  </pic:blipFill>
+                  <pic:spPr>
+                    <a:xfrm>
+                      <a:off x="0" y="0"/>
+                      <a:ext cx="4461522" cy="4615730"/>
+                    </a:xfrm>
+                    <a:prstGeom prst="rect">
+                      <a:avLst/>
+                    </a:prstGeom>
+                  </pic:spPr>
+                </pic:pic>
+              </a:graphicData>
+            </a:graphic>
+          </wp:inline>
+        </w:drawing>
       </w:r>
     </w:p>
     <w:p>
@@ -979,12 +2733,6 @@
           <w:lang w:eastAsia="en-US"/>
         </w:rPr>
       </w:pPr>
-      <w:r>
-        <w:t>Proporcionar ejemplos de aplicaciones o proyectos que han utilizado esta plataforma de IA con éxito.</w:t>
-      </w:r>
-      <w:r>
-        <w:t xml:space="preserve"> Además de realizar una demo de algún servicio que ofrece dicha plataforma.</w:t>
-      </w:r>
     </w:p>
     <w:p>
       <w:pPr>
@@ -994,26 +2742,77 @@
           <w:numId w:val="40"/>
         </w:numPr>
       </w:pPr>
+      <w:bookmarkStart w:id="8" w:name="_Toc184576042"/>
       <w:r>
         <w:t>Conclusiones</w:t>
       </w:r>
+      <w:bookmarkEnd w:id="8"/>
     </w:p>
     <w:p>
       <w:pPr>
+        <w:pBdr>
+          <w:bottom w:val="single" w:sz="6" w:space="1" w:color="auto"/>
+        </w:pBdr>
         <w:tabs>
           <w:tab w:val="left" w:pos="1068"/>
         </w:tabs>
       </w:pPr>
       <w:r>
-        <w:t>Resumir las conclusiones principales del trabajo</w:t>
-      </w:r>
-      <w:r>
-        <w:t xml:space="preserve">, así como </w:t>
-      </w:r>
-      <w:r>
-        <w:t>una recomendación personal sobre si la plataforma es adecuada para ciertos tipos de proyectos.</w:t>
+        <w:t>Resumir las conclusiones principales del trabajo, así como una recomendación personal sobre si la plataforma es adecuada para ciertos tipos de proyectos.</w:t>
       </w:r>
     </w:p>
+    <w:p/>
+    <w:p>
+      <w:r>
+        <w:t xml:space="preserve">Como conclusión, </w:t>
+      </w:r>
+      <w:r>
+        <w:t xml:space="preserve">creo que </w:t>
+      </w:r>
+      <w:proofErr w:type="spellStart"/>
+      <w:r>
+        <w:t>ChatGPT</w:t>
+      </w:r>
+      <w:proofErr w:type="spellEnd"/>
+      <w:r>
+        <w:t xml:space="preserve"> es una idea que a revolucionado el mercado, así como a todo lo que lo rodea. Actualmente muchas empresas usan IA, y eso en parte es gracias al buen trabajo que </w:t>
+      </w:r>
+      <w:proofErr w:type="spellStart"/>
+      <w:r>
+        <w:t>OpenAI</w:t>
+      </w:r>
+      <w:proofErr w:type="spellEnd"/>
+      <w:r>
+        <w:t xml:space="preserve"> hizo y continua haciendo.</w:t>
+      </w:r>
+    </w:p>
+    <w:p/>
+    <w:p>
+      <w:proofErr w:type="spellStart"/>
+      <w:r>
+        <w:t>ChatGPT</w:t>
+      </w:r>
+      <w:proofErr w:type="spellEnd"/>
+      <w:r>
+        <w:t xml:space="preserve"> te puede ayudar con las distintas consultas que tu le hagas, pero no siempre tendrá la razón, ni te hará todo el trabajo que le pidas, o al menos no igual de bien que si lo hicieras </w:t>
+      </w:r>
+      <w:proofErr w:type="spellStart"/>
+      <w:r>
+        <w:t>tu</w:t>
+      </w:r>
+      <w:proofErr w:type="spellEnd"/>
+      <w:r>
+        <w:t xml:space="preserve"> mismo.</w:t>
+      </w:r>
+    </w:p>
+    <w:p/>
+    <w:p>
+      <w:r>
+        <w:t>Personalmente lo veo más como una herramienta que, en caso de tener dudas con cosas de distintos ámbitos, como puede ser la educación, o en tu trabajo, te las pueden solventar si no son muy complejas, pero si le exiges demasiado ahí es donde empieza a fallar, y por ello siempre será mejor consultarlo con las personas especializadas en la materia.</w:t>
+      </w:r>
+    </w:p>
+    <w:p/>
+    <w:p/>
     <w:p/>
     <w:p>
       <w:pPr>
@@ -1023,21 +2822,153 @@
           <w:numId w:val="40"/>
         </w:numPr>
       </w:pPr>
-      <w:r>
+      <w:bookmarkStart w:id="9" w:name="_Toc184576043"/>
+      <w:r>
+        <w:lastRenderedPageBreak/>
         <w:t>Bibliografía</w:t>
       </w:r>
+      <w:bookmarkEnd w:id="9"/>
     </w:p>
     <w:p>
+      <w:pPr>
+        <w:pBdr>
+          <w:bottom w:val="single" w:sz="6" w:space="1" w:color="auto"/>
+        </w:pBdr>
+      </w:pPr>
       <w:r>
         <w:t>Incluir cualquier fuente de información que se haya consultado para investigar sobre la plataforma.</w:t>
       </w:r>
+    </w:p>
+    <w:p/>
+    <w:p>
+      <w:hyperlink r:id="rId10" w:history="1">
+        <w:r>
+          <w:rPr>
+            <w:rStyle w:val="Hipervnculo"/>
+          </w:rPr>
+          <w:t>https://www.geeksforgeeks.org/introduction-to-generative-pre-trained-transformer-gpt/</w:t>
+        </w:r>
+      </w:hyperlink>
     </w:p>
     <w:p>
-      <w:pPr>
-        <w:tabs>
-          <w:tab w:val="left" w:pos="1068"/>
-        </w:tabs>
-      </w:pPr>
+      <w:hyperlink r:id="rId11" w:history="1">
+        <w:r>
+          <w:rPr>
+            <w:rStyle w:val="Hipervnculo"/>
+          </w:rPr>
+          <w:t>https://www.elconfidencial.com/tecnologia/2024-03-22/fecha-lanzamiento-gpt-5-sam-altman-filtracion_3853765/</w:t>
+        </w:r>
+      </w:hyperlink>
+    </w:p>
+    <w:p>
+      <w:hyperlink r:id="rId12" w:history="1">
+        <w:r>
+          <w:rPr>
+            <w:rStyle w:val="Hipervnculo"/>
+          </w:rPr>
+          <w:t>https://blogthinkbig.com/las-diferentes-versiones-de-chatgpt-y-sus-principales-diferencias</w:t>
+        </w:r>
+      </w:hyperlink>
+    </w:p>
+    <w:p>
+      <w:hyperlink r:id="rId13" w:history="1">
+        <w:r>
+          <w:rPr>
+            <w:rStyle w:val="Hipervnculo"/>
+          </w:rPr>
+          <w:t>https://www.xataka.com/inteligencia-artificial/gpt-2-que-sabemos-que-no-generador-textos-ia-que-openai-dice-haber-censurado-ser-demasiado-peligroso</w:t>
+        </w:r>
+      </w:hyperlink>
+    </w:p>
+    <w:p>
+      <w:hyperlink r:id="rId14" w:history="1">
+        <w:r>
+          <w:rPr>
+            <w:rStyle w:val="Hipervnculo"/>
+          </w:rPr>
+          <w:t>https://es.wikipedia.org/wiki/ChatGPT</w:t>
+        </w:r>
+      </w:hyperlink>
+    </w:p>
+    <w:p>
+      <w:hyperlink r:id="rId15" w:history="1">
+        <w:r>
+          <w:rPr>
+            <w:rStyle w:val="Hipervnculo"/>
+          </w:rPr>
+          <w:t>https://es.wikipedia.org/wiki/OpenAI</w:t>
+        </w:r>
+      </w:hyperlink>
+    </w:p>
+    <w:p>
+      <w:hyperlink r:id="rId16" w:history="1">
+        <w:r>
+          <w:rPr>
+            <w:rStyle w:val="Hipervnculo"/>
+          </w:rPr>
+          <w:t>https://www.adslzone.net/noticias/ia/chatgpt-5-pronto-openai-compara-ballena/</w:t>
+        </w:r>
+      </w:hyperlink>
+    </w:p>
+    <w:p>
+      <w:hyperlink r:id="rId17" w:history="1">
+        <w:r>
+          <w:rPr>
+            <w:rStyle w:val="Hipervnculo"/>
+          </w:rPr>
+          <w:t>https://blog.cliengo.com/que-es-chatgpt/</w:t>
+        </w:r>
+      </w:hyperlink>
+    </w:p>
+    <w:p>
+      <w:hyperlink r:id="rId18" w:history="1">
+        <w:r>
+          <w:rPr>
+            <w:rStyle w:val="Hipervnculo"/>
+          </w:rPr>
+          <w:t>https://weremote.net/chatgpt-ventajas-desventajas/</w:t>
+        </w:r>
+      </w:hyperlink>
+    </w:p>
+    <w:p>
+      <w:hyperlink r:id="rId19" w:history="1">
+        <w:r>
+          <w:rPr>
+            <w:rStyle w:val="Hipervnculo"/>
+          </w:rPr>
+          <w:t>https://www.koanly.com/ai/post/explorando-las-ventajas-y-desventajas-de-utilizar-chatgpt-en-la-ensenanza</w:t>
+        </w:r>
+      </w:hyperlink>
+    </w:p>
+    <w:p>
+      <w:hyperlink r:id="rId20" w:history="1">
+        <w:r>
+          <w:rPr>
+            <w:rStyle w:val="Hipervnculo"/>
+          </w:rPr>
+          <w:t>https://replit.com/extension/@Raadsel/929d2f2e-70e3-407b-b5c7-9b5d4c8e7e20</w:t>
+        </w:r>
+      </w:hyperlink>
+    </w:p>
+    <w:p>
+      <w:hyperlink r:id="rId21" w:history="1">
+        <w:r>
+          <w:rPr>
+            <w:rStyle w:val="Hipervnculo"/>
+          </w:rPr>
+          <w:t>https://growthhackingcourse.io/chatgpt-ventajas-y-usos/</w:t>
+        </w:r>
+      </w:hyperlink>
+    </w:p>
+    <w:p>
+      <w:hyperlink r:id="rId22" w:history="1">
+        <w:r>
+          <w:rPr>
+            <w:rStyle w:val="Hipervnculo"/>
+          </w:rPr>
+          <w:t>https://neuroflash.com/es/blog/descubre-quien-invento-el-chat-gpt/</w:t>
+        </w:r>
+      </w:hyperlink>
     </w:p>
     <w:p/>
     <w:tbl>
@@ -1080,10 +3011,12 @@
     </w:tbl>
     <w:p/>
     <w:sectPr>
-      <w:headerReference w:type="even" r:id="rId7"/>
+      <w:headerReference w:type="even" r:id="rId23"/>
+      <w:headerReference w:type="default" r:id="rId24"/>
       <w:pgSz w:w="11910" w:h="16840"/>
       <w:pgMar w:top="1440" w:right="1080" w:bottom="1440" w:left="1080" w:header="490" w:footer="0" w:gutter="0"/>
       <w:cols w:space="720"/>
+      <w:titlePg/>
       <w:docGrid w:linePitch="326"/>
     </w:sectPr>
   </w:body>
@@ -1091,7 +3024,7 @@
 </file>
 
 <file path=word/endnotes.xml><?xml version="1.0" encoding="utf-8"?>
-<w:endnotes xmlns:wpc="http://schemas.microsoft.com/office/word/2010/wordprocessingCanvas" xmlns:cx="http://schemas.microsoft.com/office/drawing/2014/chartex" xmlns:cx1="http://schemas.microsoft.com/office/drawing/2015/9/8/chartex" xmlns:cx2="http://schemas.microsoft.com/office/drawing/2015/10/21/chartex" xmlns:cx3="http://schemas.microsoft.com/office/drawing/2016/5/9/chartex" xmlns:cx4="http://schemas.microsoft.com/office/drawing/2016/5/10/chartex" xmlns:cx5="http://schemas.microsoft.com/office/drawing/2016/5/11/chartex" xmlns:cx6="http://schemas.microsoft.com/office/drawing/2016/5/12/chartex" xmlns:cx7="http://schemas.microsoft.com/office/drawing/2016/5/13/chartex" xmlns:cx8="http://schemas.microsoft.com/office/drawing/2016/5/14/chartex" xmlns:mc="http://schemas.openxmlformats.org/markup-compatibility/2006" xmlns:aink="http://schemas.microsoft.com/office/drawing/2016/ink" xmlns:am3d="http://schemas.microsoft.com/office/drawing/2017/model3d" xmlns:o="urn:schemas-microsoft-com:office:office" xmlns:oel="http://schemas.microsoft.com/office/2019/extlst" xmlns:r="http://schemas.openxmlformats.org/officeDocument/2006/relationships" xmlns:m="http://schemas.openxmlformats.org/officeDocument/2006/math" xmlns:v="urn:schemas-microsoft-com:vml" xmlns:wp14="http://schemas.microsoft.com/office/word/2010/wordprocessingDrawing" xmlns:wp="http://schemas.openxmlformats.org/drawingml/2006/wordprocessingDrawing" xmlns:w10="urn:schemas-microsoft-com:office:word" xmlns:w="http://schemas.openxmlformats.org/wordprocessingml/2006/main" xmlns:w14="http://schemas.microsoft.com/office/word/2010/wordml" xmlns:w15="http://schemas.microsoft.com/office/word/2012/wordml" xmlns:w16cex="http://schemas.microsoft.com/office/word/2018/wordml/cex" xmlns:w16cid="http://schemas.microsoft.com/office/word/2016/wordml/cid" xmlns:w16="http://schemas.microsoft.com/office/word/2018/wordml" xmlns:w16sdtdh="http://schemas.microsoft.com/office/word/2020/wordml/sdtdatahash" xmlns:w16se="http://schemas.microsoft.com/office/word/2015/wordml/symex" xmlns:wpg="http://schemas.microsoft.com/office/word/2010/wordprocessingGroup" xmlns:wpi="http://schemas.microsoft.com/office/word/2010/wordprocessingInk" xmlns:wne="http://schemas.microsoft.com/office/word/2006/wordml" xmlns:wps="http://schemas.microsoft.com/office/word/2010/wordprocessingShape" mc:Ignorable="w14 w15 w16se w16cid w16 w16cex w16sdtdh wp14">
+<w:endnotes xmlns:wpc="http://schemas.microsoft.com/office/word/2010/wordprocessingCanvas" xmlns:cx="http://schemas.microsoft.com/office/drawing/2014/chartex" xmlns:cx1="http://schemas.microsoft.com/office/drawing/2015/9/8/chartex" xmlns:cx2="http://schemas.microsoft.com/office/drawing/2015/10/21/chartex" xmlns:cx3="http://schemas.microsoft.com/office/drawing/2016/5/9/chartex" xmlns:cx4="http://schemas.microsoft.com/office/drawing/2016/5/10/chartex" xmlns:cx5="http://schemas.microsoft.com/office/drawing/2016/5/11/chartex" xmlns:cx6="http://schemas.microsoft.com/office/drawing/2016/5/12/chartex" xmlns:cx7="http://schemas.microsoft.com/office/drawing/2016/5/13/chartex" xmlns:cx8="http://schemas.microsoft.com/office/drawing/2016/5/14/chartex" xmlns:mc="http://schemas.openxmlformats.org/markup-compatibility/2006" xmlns:aink="http://schemas.microsoft.com/office/drawing/2016/ink" xmlns:am3d="http://schemas.microsoft.com/office/drawing/2017/model3d" xmlns:o="urn:schemas-microsoft-com:office:office" xmlns:r="http://schemas.openxmlformats.org/officeDocument/2006/relationships" xmlns:m="http://schemas.openxmlformats.org/officeDocument/2006/math" xmlns:v="urn:schemas-microsoft-com:vml" xmlns:wp14="http://schemas.microsoft.com/office/word/2010/wordprocessingDrawing" xmlns:wp="http://schemas.openxmlformats.org/drawingml/2006/wordprocessingDrawing" xmlns:w10="urn:schemas-microsoft-com:office:word" xmlns:w="http://schemas.openxmlformats.org/wordprocessingml/2006/main" xmlns:w14="http://schemas.microsoft.com/office/word/2010/wordml" xmlns:w15="http://schemas.microsoft.com/office/word/2012/wordml" xmlns:w16cex="http://schemas.microsoft.com/office/word/2018/wordml/cex" xmlns:w16cid="http://schemas.microsoft.com/office/word/2016/wordml/cid" xmlns:w16="http://schemas.microsoft.com/office/word/2018/wordml" xmlns:w16sdtdh="http://schemas.microsoft.com/office/word/2020/wordml/sdtdatahash" xmlns:w16se="http://schemas.microsoft.com/office/word/2015/wordml/symex" xmlns:wpg="http://schemas.microsoft.com/office/word/2010/wordprocessingGroup" xmlns:wpi="http://schemas.microsoft.com/office/word/2010/wordprocessingInk" xmlns:wne="http://schemas.microsoft.com/office/word/2006/wordml" xmlns:wps="http://schemas.microsoft.com/office/word/2010/wordprocessingShape" mc:Ignorable="w14 w15 w16se w16cid w16 w16cex w16sdtdh wp14">
   <w:endnote w:type="separator" w:id="-1">
     <w:p>
       <w:r>
@@ -1113,7 +3046,7 @@
 </file>
 
 <file path=word/footnotes.xml><?xml version="1.0" encoding="utf-8"?>
-<w:footnotes xmlns:wpc="http://schemas.microsoft.com/office/word/2010/wordprocessingCanvas" xmlns:cx="http://schemas.microsoft.com/office/drawing/2014/chartex" xmlns:cx1="http://schemas.microsoft.com/office/drawing/2015/9/8/chartex" xmlns:cx2="http://schemas.microsoft.com/office/drawing/2015/10/21/chartex" xmlns:cx3="http://schemas.microsoft.com/office/drawing/2016/5/9/chartex" xmlns:cx4="http://schemas.microsoft.com/office/drawing/2016/5/10/chartex" xmlns:cx5="http://schemas.microsoft.com/office/drawing/2016/5/11/chartex" xmlns:cx6="http://schemas.microsoft.com/office/drawing/2016/5/12/chartex" xmlns:cx7="http://schemas.microsoft.com/office/drawing/2016/5/13/chartex" xmlns:cx8="http://schemas.microsoft.com/office/drawing/2016/5/14/chartex" xmlns:mc="http://schemas.openxmlformats.org/markup-compatibility/2006" xmlns:aink="http://schemas.microsoft.com/office/drawing/2016/ink" xmlns:am3d="http://schemas.microsoft.com/office/drawing/2017/model3d" xmlns:o="urn:schemas-microsoft-com:office:office" xmlns:oel="http://schemas.microsoft.com/office/2019/extlst" xmlns:r="http://schemas.openxmlformats.org/officeDocument/2006/relationships" xmlns:m="http://schemas.openxmlformats.org/officeDocument/2006/math" xmlns:v="urn:schemas-microsoft-com:vml" xmlns:wp14="http://schemas.microsoft.com/office/word/2010/wordprocessingDrawing" xmlns:wp="http://schemas.openxmlformats.org/drawingml/2006/wordprocessingDrawing" xmlns:w10="urn:schemas-microsoft-com:office:word" xmlns:w="http://schemas.openxmlformats.org/wordprocessingml/2006/main" xmlns:w14="http://schemas.microsoft.com/office/word/2010/wordml" xmlns:w15="http://schemas.microsoft.com/office/word/2012/wordml" xmlns:w16cex="http://schemas.microsoft.com/office/word/2018/wordml/cex" xmlns:w16cid="http://schemas.microsoft.com/office/word/2016/wordml/cid" xmlns:w16="http://schemas.microsoft.com/office/word/2018/wordml" xmlns:w16sdtdh="http://schemas.microsoft.com/office/word/2020/wordml/sdtdatahash" xmlns:w16se="http://schemas.microsoft.com/office/word/2015/wordml/symex" xmlns:wpg="http://schemas.microsoft.com/office/word/2010/wordprocessingGroup" xmlns:wpi="http://schemas.microsoft.com/office/word/2010/wordprocessingInk" xmlns:wne="http://schemas.microsoft.com/office/word/2006/wordml" xmlns:wps="http://schemas.microsoft.com/office/word/2010/wordprocessingShape" mc:Ignorable="w14 w15 w16se w16cid w16 w16cex w16sdtdh wp14">
+<w:footnotes xmlns:wpc="http://schemas.microsoft.com/office/word/2010/wordprocessingCanvas" xmlns:cx="http://schemas.microsoft.com/office/drawing/2014/chartex" xmlns:cx1="http://schemas.microsoft.com/office/drawing/2015/9/8/chartex" xmlns:cx2="http://schemas.microsoft.com/office/drawing/2015/10/21/chartex" xmlns:cx3="http://schemas.microsoft.com/office/drawing/2016/5/9/chartex" xmlns:cx4="http://schemas.microsoft.com/office/drawing/2016/5/10/chartex" xmlns:cx5="http://schemas.microsoft.com/office/drawing/2016/5/11/chartex" xmlns:cx6="http://schemas.microsoft.com/office/drawing/2016/5/12/chartex" xmlns:cx7="http://schemas.microsoft.com/office/drawing/2016/5/13/chartex" xmlns:cx8="http://schemas.microsoft.com/office/drawing/2016/5/14/chartex" xmlns:mc="http://schemas.openxmlformats.org/markup-compatibility/2006" xmlns:aink="http://schemas.microsoft.com/office/drawing/2016/ink" xmlns:am3d="http://schemas.microsoft.com/office/drawing/2017/model3d" xmlns:o="urn:schemas-microsoft-com:office:office" xmlns:r="http://schemas.openxmlformats.org/officeDocument/2006/relationships" xmlns:m="http://schemas.openxmlformats.org/officeDocument/2006/math" xmlns:v="urn:schemas-microsoft-com:vml" xmlns:wp14="http://schemas.microsoft.com/office/word/2010/wordprocessingDrawing" xmlns:wp="http://schemas.openxmlformats.org/drawingml/2006/wordprocessingDrawing" xmlns:w10="urn:schemas-microsoft-com:office:word" xmlns:w="http://schemas.openxmlformats.org/wordprocessingml/2006/main" xmlns:w14="http://schemas.microsoft.com/office/word/2010/wordml" xmlns:w15="http://schemas.microsoft.com/office/word/2012/wordml" xmlns:w16cex="http://schemas.microsoft.com/office/word/2018/wordml/cex" xmlns:w16cid="http://schemas.microsoft.com/office/word/2016/wordml/cid" xmlns:w16="http://schemas.microsoft.com/office/word/2018/wordml" xmlns:w16sdtdh="http://schemas.microsoft.com/office/word/2020/wordml/sdtdatahash" xmlns:w16se="http://schemas.microsoft.com/office/word/2015/wordml/symex" xmlns:wpg="http://schemas.microsoft.com/office/word/2010/wordprocessingGroup" xmlns:wpi="http://schemas.microsoft.com/office/word/2010/wordprocessingInk" xmlns:wne="http://schemas.microsoft.com/office/word/2006/wordml" xmlns:wps="http://schemas.microsoft.com/office/word/2010/wordprocessingShape" mc:Ignorable="w14 w15 w16se w16cid w16 w16cex w16sdtdh wp14">
   <w:footnote w:type="separator" w:id="-1">
     <w:p>
       <w:r>
@@ -1135,17 +3068,67 @@
 </file>
 
 <file path=word/header1.xml><?xml version="1.0" encoding="utf-8"?>
-<w:hdr xmlns:wpc="http://schemas.microsoft.com/office/word/2010/wordprocessingCanvas" xmlns:cx="http://schemas.microsoft.com/office/drawing/2014/chartex" xmlns:cx1="http://schemas.microsoft.com/office/drawing/2015/9/8/chartex" xmlns:cx2="http://schemas.microsoft.com/office/drawing/2015/10/21/chartex" xmlns:cx3="http://schemas.microsoft.com/office/drawing/2016/5/9/chartex" xmlns:cx4="http://schemas.microsoft.com/office/drawing/2016/5/10/chartex" xmlns:cx5="http://schemas.microsoft.com/office/drawing/2016/5/11/chartex" xmlns:cx6="http://schemas.microsoft.com/office/drawing/2016/5/12/chartex" xmlns:cx7="http://schemas.microsoft.com/office/drawing/2016/5/13/chartex" xmlns:cx8="http://schemas.microsoft.com/office/drawing/2016/5/14/chartex" xmlns:mc="http://schemas.openxmlformats.org/markup-compatibility/2006" xmlns:aink="http://schemas.microsoft.com/office/drawing/2016/ink" xmlns:am3d="http://schemas.microsoft.com/office/drawing/2017/model3d" xmlns:o="urn:schemas-microsoft-com:office:office" xmlns:oel="http://schemas.microsoft.com/office/2019/extlst" xmlns:r="http://schemas.openxmlformats.org/officeDocument/2006/relationships" xmlns:m="http://schemas.openxmlformats.org/officeDocument/2006/math" xmlns:v="urn:schemas-microsoft-com:vml" xmlns:wp14="http://schemas.microsoft.com/office/word/2010/wordprocessingDrawing" xmlns:wp="http://schemas.openxmlformats.org/drawingml/2006/wordprocessingDrawing" xmlns:w10="urn:schemas-microsoft-com:office:word" xmlns:w="http://schemas.openxmlformats.org/wordprocessingml/2006/main" xmlns:w14="http://schemas.microsoft.com/office/word/2010/wordml" xmlns:w15="http://schemas.microsoft.com/office/word/2012/wordml" xmlns:w16cex="http://schemas.microsoft.com/office/word/2018/wordml/cex" xmlns:w16cid="http://schemas.microsoft.com/office/word/2016/wordml/cid" xmlns:w16="http://schemas.microsoft.com/office/word/2018/wordml" xmlns:w16sdtdh="http://schemas.microsoft.com/office/word/2020/wordml/sdtdatahash" xmlns:w16se="http://schemas.microsoft.com/office/word/2015/wordml/symex" xmlns:wpg="http://schemas.microsoft.com/office/word/2010/wordprocessingGroup" xmlns:wpi="http://schemas.microsoft.com/office/word/2010/wordprocessingInk" xmlns:wne="http://schemas.microsoft.com/office/word/2006/wordml" xmlns:wps="http://schemas.microsoft.com/office/word/2010/wordprocessingShape" mc:Ignorable="w14 w15 w16se w16cid w16 w16cex w16sdtdh wp14">
+<w:hdr xmlns:wpc="http://schemas.microsoft.com/office/word/2010/wordprocessingCanvas" xmlns:cx="http://schemas.microsoft.com/office/drawing/2014/chartex" xmlns:cx1="http://schemas.microsoft.com/office/drawing/2015/9/8/chartex" xmlns:cx2="http://schemas.microsoft.com/office/drawing/2015/10/21/chartex" xmlns:cx3="http://schemas.microsoft.com/office/drawing/2016/5/9/chartex" xmlns:cx4="http://schemas.microsoft.com/office/drawing/2016/5/10/chartex" xmlns:cx5="http://schemas.microsoft.com/office/drawing/2016/5/11/chartex" xmlns:cx6="http://schemas.microsoft.com/office/drawing/2016/5/12/chartex" xmlns:cx7="http://schemas.microsoft.com/office/drawing/2016/5/13/chartex" xmlns:cx8="http://schemas.microsoft.com/office/drawing/2016/5/14/chartex" xmlns:mc="http://schemas.openxmlformats.org/markup-compatibility/2006" xmlns:aink="http://schemas.microsoft.com/office/drawing/2016/ink" xmlns:am3d="http://schemas.microsoft.com/office/drawing/2017/model3d" xmlns:o="urn:schemas-microsoft-com:office:office" xmlns:r="http://schemas.openxmlformats.org/officeDocument/2006/relationships" xmlns:m="http://schemas.openxmlformats.org/officeDocument/2006/math" xmlns:v="urn:schemas-microsoft-com:vml" xmlns:wp14="http://schemas.microsoft.com/office/word/2010/wordprocessingDrawing" xmlns:wp="http://schemas.openxmlformats.org/drawingml/2006/wordprocessingDrawing" xmlns:w10="urn:schemas-microsoft-com:office:word" xmlns:w="http://schemas.openxmlformats.org/wordprocessingml/2006/main" xmlns:w14="http://schemas.microsoft.com/office/word/2010/wordml" xmlns:w15="http://schemas.microsoft.com/office/word/2012/wordml" xmlns:w16cex="http://schemas.microsoft.com/office/word/2018/wordml/cex" xmlns:w16cid="http://schemas.microsoft.com/office/word/2016/wordml/cid" xmlns:w16="http://schemas.microsoft.com/office/word/2018/wordml" xmlns:w16sdtdh="http://schemas.microsoft.com/office/word/2020/wordml/sdtdatahash" xmlns:w16se="http://schemas.microsoft.com/office/word/2015/wordml/symex" xmlns:wpg="http://schemas.microsoft.com/office/word/2010/wordprocessingGroup" xmlns:wpi="http://schemas.microsoft.com/office/word/2010/wordprocessingInk" xmlns:wne="http://schemas.microsoft.com/office/word/2006/wordml" xmlns:wps="http://schemas.microsoft.com/office/word/2010/wordprocessingShape" mc:Ignorable="w14 w15 w16se w16cid w16 w16cex w16sdtdh wp14">
   <w:p>
     <w:pPr>
-      <w:pStyle w:val="Textoindependiente"/>
+      <w:pStyle w:val="Encabezado"/>
+      <w:jc w:val="right"/>
     </w:pPr>
+    <w:r>
+      <w:tab/>
+    </w:r>
+    <w:r>
+      <w:tab/>
+      <w:t xml:space="preserve">Andrei </w:t>
+    </w:r>
+    <w:proofErr w:type="spellStart"/>
+    <w:r>
+      <w:t>Alexandru</w:t>
+    </w:r>
+    <w:proofErr w:type="spellEnd"/>
+    <w:r>
+      <w:t xml:space="preserve"> Miu</w:t>
+    </w:r>
+    <w:r>
+      <w:tab/>
+      <w:t>Programación de Inteligencia Artificial</w:t>
+    </w:r>
+  </w:p>
+</w:hdr>
+</file>
+
+<file path=word/header2.xml><?xml version="1.0" encoding="utf-8"?>
+<w:hdr xmlns:wpc="http://schemas.microsoft.com/office/word/2010/wordprocessingCanvas" xmlns:cx="http://schemas.microsoft.com/office/drawing/2014/chartex" xmlns:cx1="http://schemas.microsoft.com/office/drawing/2015/9/8/chartex" xmlns:cx2="http://schemas.microsoft.com/office/drawing/2015/10/21/chartex" xmlns:cx3="http://schemas.microsoft.com/office/drawing/2016/5/9/chartex" xmlns:cx4="http://schemas.microsoft.com/office/drawing/2016/5/10/chartex" xmlns:cx5="http://schemas.microsoft.com/office/drawing/2016/5/11/chartex" xmlns:cx6="http://schemas.microsoft.com/office/drawing/2016/5/12/chartex" xmlns:cx7="http://schemas.microsoft.com/office/drawing/2016/5/13/chartex" xmlns:cx8="http://schemas.microsoft.com/office/drawing/2016/5/14/chartex" xmlns:mc="http://schemas.openxmlformats.org/markup-compatibility/2006" xmlns:aink="http://schemas.microsoft.com/office/drawing/2016/ink" xmlns:am3d="http://schemas.microsoft.com/office/drawing/2017/model3d" xmlns:o="urn:schemas-microsoft-com:office:office" xmlns:r="http://schemas.openxmlformats.org/officeDocument/2006/relationships" xmlns:m="http://schemas.openxmlformats.org/officeDocument/2006/math" xmlns:v="urn:schemas-microsoft-com:vml" xmlns:wp14="http://schemas.microsoft.com/office/word/2010/wordprocessingDrawing" xmlns:wp="http://schemas.openxmlformats.org/drawingml/2006/wordprocessingDrawing" xmlns:w10="urn:schemas-microsoft-com:office:word" xmlns:w="http://schemas.openxmlformats.org/wordprocessingml/2006/main" xmlns:w14="http://schemas.microsoft.com/office/word/2010/wordml" xmlns:w15="http://schemas.microsoft.com/office/word/2012/wordml" xmlns:w16cex="http://schemas.microsoft.com/office/word/2018/wordml/cex" xmlns:w16cid="http://schemas.microsoft.com/office/word/2016/wordml/cid" xmlns:w16="http://schemas.microsoft.com/office/word/2018/wordml" xmlns:w16sdtdh="http://schemas.microsoft.com/office/word/2020/wordml/sdtdatahash" xmlns:w16se="http://schemas.microsoft.com/office/word/2015/wordml/symex" xmlns:wpg="http://schemas.microsoft.com/office/word/2010/wordprocessingGroup" xmlns:wpi="http://schemas.microsoft.com/office/word/2010/wordprocessingInk" xmlns:wne="http://schemas.microsoft.com/office/word/2006/wordml" xmlns:wps="http://schemas.microsoft.com/office/word/2010/wordprocessingShape" mc:Ignorable="w14 w15 w16se w16cid w16 w16cex w16sdtdh wp14">
+  <w:p>
+    <w:pPr>
+      <w:pStyle w:val="Encabezado"/>
+      <w:jc w:val="right"/>
+    </w:pPr>
+    <w:r>
+      <w:tab/>
+    </w:r>
+    <w:r>
+      <w:tab/>
+      <w:t xml:space="preserve">Andrei </w:t>
+    </w:r>
+    <w:proofErr w:type="spellStart"/>
+    <w:r>
+      <w:t>Alexandru</w:t>
+    </w:r>
+    <w:proofErr w:type="spellEnd"/>
+    <w:r>
+      <w:t xml:space="preserve"> Miu</w:t>
+    </w:r>
+    <w:r>
+      <w:tab/>
+      <w:t>Programación de Inteligencia Artificial</w:t>
+    </w:r>
   </w:p>
 </w:hdr>
 </file>
 
 <file path=word/numbering.xml><?xml version="1.0" encoding="utf-8"?>
-<w:numbering xmlns:wpc="http://schemas.microsoft.com/office/word/2010/wordprocessingCanvas" xmlns:cx="http://schemas.microsoft.com/office/drawing/2014/chartex" xmlns:cx1="http://schemas.microsoft.com/office/drawing/2015/9/8/chartex" xmlns:cx2="http://schemas.microsoft.com/office/drawing/2015/10/21/chartex" xmlns:cx3="http://schemas.microsoft.com/office/drawing/2016/5/9/chartex" xmlns:cx4="http://schemas.microsoft.com/office/drawing/2016/5/10/chartex" xmlns:cx5="http://schemas.microsoft.com/office/drawing/2016/5/11/chartex" xmlns:cx6="http://schemas.microsoft.com/office/drawing/2016/5/12/chartex" xmlns:cx7="http://schemas.microsoft.com/office/drawing/2016/5/13/chartex" xmlns:cx8="http://schemas.microsoft.com/office/drawing/2016/5/14/chartex" xmlns:mc="http://schemas.openxmlformats.org/markup-compatibility/2006" xmlns:aink="http://schemas.microsoft.com/office/drawing/2016/ink" xmlns:am3d="http://schemas.microsoft.com/office/drawing/2017/model3d" xmlns:o="urn:schemas-microsoft-com:office:office" xmlns:oel="http://schemas.microsoft.com/office/2019/extlst" xmlns:r="http://schemas.openxmlformats.org/officeDocument/2006/relationships" xmlns:m="http://schemas.openxmlformats.org/officeDocument/2006/math" xmlns:v="urn:schemas-microsoft-com:vml" xmlns:wp14="http://schemas.microsoft.com/office/word/2010/wordprocessingDrawing" xmlns:wp="http://schemas.openxmlformats.org/drawingml/2006/wordprocessingDrawing" xmlns:w10="urn:schemas-microsoft-com:office:word" xmlns:w="http://schemas.openxmlformats.org/wordprocessingml/2006/main" xmlns:w14="http://schemas.microsoft.com/office/word/2010/wordml" xmlns:w15="http://schemas.microsoft.com/office/word/2012/wordml" xmlns:w16cex="http://schemas.microsoft.com/office/word/2018/wordml/cex" xmlns:w16cid="http://schemas.microsoft.com/office/word/2016/wordml/cid" xmlns:w16="http://schemas.microsoft.com/office/word/2018/wordml" xmlns:w16sdtdh="http://schemas.microsoft.com/office/word/2020/wordml/sdtdatahash" xmlns:w16se="http://schemas.microsoft.com/office/word/2015/wordml/symex" xmlns:wpg="http://schemas.microsoft.com/office/word/2010/wordprocessingGroup" xmlns:wpi="http://schemas.microsoft.com/office/word/2010/wordprocessingInk" xmlns:wne="http://schemas.microsoft.com/office/word/2006/wordml" xmlns:wps="http://schemas.microsoft.com/office/word/2010/wordprocessingShape" mc:Ignorable="w14 w15 w16se w16cid w16 w16cex w16sdtdh wp14">
+<w:numbering xmlns:wpc="http://schemas.microsoft.com/office/word/2010/wordprocessingCanvas" xmlns:cx="http://schemas.microsoft.com/office/drawing/2014/chartex" xmlns:cx1="http://schemas.microsoft.com/office/drawing/2015/9/8/chartex" xmlns:cx2="http://schemas.microsoft.com/office/drawing/2015/10/21/chartex" xmlns:cx3="http://schemas.microsoft.com/office/drawing/2016/5/9/chartex" xmlns:cx4="http://schemas.microsoft.com/office/drawing/2016/5/10/chartex" xmlns:cx5="http://schemas.microsoft.com/office/drawing/2016/5/11/chartex" xmlns:cx6="http://schemas.microsoft.com/office/drawing/2016/5/12/chartex" xmlns:cx7="http://schemas.microsoft.com/office/drawing/2016/5/13/chartex" xmlns:cx8="http://schemas.microsoft.com/office/drawing/2016/5/14/chartex" xmlns:mc="http://schemas.openxmlformats.org/markup-compatibility/2006" xmlns:aink="http://schemas.microsoft.com/office/drawing/2016/ink" xmlns:am3d="http://schemas.microsoft.com/office/drawing/2017/model3d" xmlns:o="urn:schemas-microsoft-com:office:office" xmlns:r="http://schemas.openxmlformats.org/officeDocument/2006/relationships" xmlns:m="http://schemas.openxmlformats.org/officeDocument/2006/math" xmlns:v="urn:schemas-microsoft-com:vml" xmlns:wp14="http://schemas.microsoft.com/office/word/2010/wordprocessingDrawing" xmlns:wp="http://schemas.openxmlformats.org/drawingml/2006/wordprocessingDrawing" xmlns:w10="urn:schemas-microsoft-com:office:word" xmlns:w="http://schemas.openxmlformats.org/wordprocessingml/2006/main" xmlns:w14="http://schemas.microsoft.com/office/word/2010/wordml" xmlns:w15="http://schemas.microsoft.com/office/word/2012/wordml" xmlns:w16cex="http://schemas.microsoft.com/office/word/2018/wordml/cex" xmlns:w16cid="http://schemas.microsoft.com/office/word/2016/wordml/cid" xmlns:w16="http://schemas.microsoft.com/office/word/2018/wordml" xmlns:w16sdtdh="http://schemas.microsoft.com/office/word/2020/wordml/sdtdatahash" xmlns:w16se="http://schemas.microsoft.com/office/word/2015/wordml/symex" xmlns:wpg="http://schemas.microsoft.com/office/word/2010/wordprocessingGroup" xmlns:wpi="http://schemas.microsoft.com/office/word/2010/wordprocessingInk" xmlns:wne="http://schemas.microsoft.com/office/word/2006/wordml" xmlns:wps="http://schemas.microsoft.com/office/word/2010/wordprocessingShape" mc:Ignorable="w14 w15 w16se w16cid w16 w16cex w16sdtdh wp14">
   <w:abstractNum w:abstractNumId="0" w15:restartNumberingAfterBreak="0">
     <w:nsid w:val="00503412"/>
     <w:multiLevelType w:val="hybridMultilevel"/>
@@ -4375,6 +6358,119 @@
     </w:lvl>
   </w:abstractNum>
   <w:abstractNum w:abstractNumId="30" w15:restartNumberingAfterBreak="0">
+    <w:nsid w:val="534E26F8"/>
+    <w:multiLevelType w:val="hybridMultilevel"/>
+    <w:tmpl w:val="5F442022"/>
+    <w:lvl w:ilvl="0" w:tplc="0C0A0001">
+      <w:start w:val="1"/>
+      <w:numFmt w:val="bullet"/>
+      <w:lvlText w:val=""/>
+      <w:lvlJc w:val="left"/>
+      <w:pPr>
+        <w:ind w:left="720" w:hanging="360"/>
+      </w:pPr>
+      <w:rPr>
+        <w:rFonts w:ascii="Symbol" w:hAnsi="Symbol" w:hint="default"/>
+      </w:rPr>
+    </w:lvl>
+    <w:lvl w:ilvl="1" w:tplc="0C0A0003" w:tentative="1">
+      <w:start w:val="1"/>
+      <w:numFmt w:val="bullet"/>
+      <w:lvlText w:val="o"/>
+      <w:lvlJc w:val="left"/>
+      <w:pPr>
+        <w:ind w:left="1440" w:hanging="360"/>
+      </w:pPr>
+      <w:rPr>
+        <w:rFonts w:ascii="Courier New" w:hAnsi="Courier New" w:cs="Courier New" w:hint="default"/>
+      </w:rPr>
+    </w:lvl>
+    <w:lvl w:ilvl="2" w:tplc="0C0A0005" w:tentative="1">
+      <w:start w:val="1"/>
+      <w:numFmt w:val="bullet"/>
+      <w:lvlText w:val=""/>
+      <w:lvlJc w:val="left"/>
+      <w:pPr>
+        <w:ind w:left="2160" w:hanging="360"/>
+      </w:pPr>
+      <w:rPr>
+        <w:rFonts w:ascii="Wingdings" w:hAnsi="Wingdings" w:hint="default"/>
+      </w:rPr>
+    </w:lvl>
+    <w:lvl w:ilvl="3" w:tplc="0C0A0001" w:tentative="1">
+      <w:start w:val="1"/>
+      <w:numFmt w:val="bullet"/>
+      <w:lvlText w:val=""/>
+      <w:lvlJc w:val="left"/>
+      <w:pPr>
+        <w:ind w:left="2880" w:hanging="360"/>
+      </w:pPr>
+      <w:rPr>
+        <w:rFonts w:ascii="Symbol" w:hAnsi="Symbol" w:hint="default"/>
+      </w:rPr>
+    </w:lvl>
+    <w:lvl w:ilvl="4" w:tplc="0C0A0003" w:tentative="1">
+      <w:start w:val="1"/>
+      <w:numFmt w:val="bullet"/>
+      <w:lvlText w:val="o"/>
+      <w:lvlJc w:val="left"/>
+      <w:pPr>
+        <w:ind w:left="3600" w:hanging="360"/>
+      </w:pPr>
+      <w:rPr>
+        <w:rFonts w:ascii="Courier New" w:hAnsi="Courier New" w:cs="Courier New" w:hint="default"/>
+      </w:rPr>
+    </w:lvl>
+    <w:lvl w:ilvl="5" w:tplc="0C0A0005" w:tentative="1">
+      <w:start w:val="1"/>
+      <w:numFmt w:val="bullet"/>
+      <w:lvlText w:val=""/>
+      <w:lvlJc w:val="left"/>
+      <w:pPr>
+        <w:ind w:left="4320" w:hanging="360"/>
+      </w:pPr>
+      <w:rPr>
+        <w:rFonts w:ascii="Wingdings" w:hAnsi="Wingdings" w:hint="default"/>
+      </w:rPr>
+    </w:lvl>
+    <w:lvl w:ilvl="6" w:tplc="0C0A0001" w:tentative="1">
+      <w:start w:val="1"/>
+      <w:numFmt w:val="bullet"/>
+      <w:lvlText w:val=""/>
+      <w:lvlJc w:val="left"/>
+      <w:pPr>
+        <w:ind w:left="5040" w:hanging="360"/>
+      </w:pPr>
+      <w:rPr>
+        <w:rFonts w:ascii="Symbol" w:hAnsi="Symbol" w:hint="default"/>
+      </w:rPr>
+    </w:lvl>
+    <w:lvl w:ilvl="7" w:tplc="0C0A0003" w:tentative="1">
+      <w:start w:val="1"/>
+      <w:numFmt w:val="bullet"/>
+      <w:lvlText w:val="o"/>
+      <w:lvlJc w:val="left"/>
+      <w:pPr>
+        <w:ind w:left="5760" w:hanging="360"/>
+      </w:pPr>
+      <w:rPr>
+        <w:rFonts w:ascii="Courier New" w:hAnsi="Courier New" w:cs="Courier New" w:hint="default"/>
+      </w:rPr>
+    </w:lvl>
+    <w:lvl w:ilvl="8" w:tplc="0C0A0005" w:tentative="1">
+      <w:start w:val="1"/>
+      <w:numFmt w:val="bullet"/>
+      <w:lvlText w:val=""/>
+      <w:lvlJc w:val="left"/>
+      <w:pPr>
+        <w:ind w:left="6480" w:hanging="360"/>
+      </w:pPr>
+      <w:rPr>
+        <w:rFonts w:ascii="Wingdings" w:hAnsi="Wingdings" w:hint="default"/>
+      </w:rPr>
+    </w:lvl>
+  </w:abstractNum>
+  <w:abstractNum w:abstractNumId="31" w15:restartNumberingAfterBreak="0">
     <w:nsid w:val="54546F9B"/>
     <w:multiLevelType w:val="multilevel"/>
     <w:tmpl w:val="2F8A3590"/>
@@ -4462,7 +6558,7 @@
       </w:pPr>
     </w:lvl>
   </w:abstractNum>
-  <w:abstractNum w:abstractNumId="31" w15:restartNumberingAfterBreak="0">
+  <w:abstractNum w:abstractNumId="32" w15:restartNumberingAfterBreak="0">
     <w:nsid w:val="5D832EBD"/>
     <w:multiLevelType w:val="hybridMultilevel"/>
     <w:tmpl w:val="8F54233C"/>
@@ -4591,7 +6687,7 @@
       </w:rPr>
     </w:lvl>
   </w:abstractNum>
-  <w:abstractNum w:abstractNumId="32" w15:restartNumberingAfterBreak="0">
+  <w:abstractNum w:abstractNumId="33" w15:restartNumberingAfterBreak="0">
     <w:nsid w:val="5E250C68"/>
     <w:multiLevelType w:val="hybridMultilevel"/>
     <w:tmpl w:val="2AB27AA2"/>
@@ -4677,7 +6773,7 @@
       </w:pPr>
     </w:lvl>
   </w:abstractNum>
-  <w:abstractNum w:abstractNumId="33" w15:restartNumberingAfterBreak="0">
+  <w:abstractNum w:abstractNumId="34" w15:restartNumberingAfterBreak="0">
     <w:nsid w:val="60FF69FD"/>
     <w:multiLevelType w:val="hybridMultilevel"/>
     <w:tmpl w:val="C7D4CB36"/>
@@ -4798,7 +6894,7 @@
       </w:rPr>
     </w:lvl>
   </w:abstractNum>
-  <w:abstractNum w:abstractNumId="34" w15:restartNumberingAfterBreak="0">
+  <w:abstractNum w:abstractNumId="35" w15:restartNumberingAfterBreak="0">
     <w:nsid w:val="61EA2889"/>
     <w:multiLevelType w:val="multilevel"/>
     <w:tmpl w:val="8BDAA788"/>
@@ -4885,7 +6981,7 @@
       </w:pPr>
     </w:lvl>
   </w:abstractNum>
-  <w:abstractNum w:abstractNumId="35" w15:restartNumberingAfterBreak="0">
+  <w:abstractNum w:abstractNumId="36" w15:restartNumberingAfterBreak="0">
     <w:nsid w:val="65C04FD3"/>
     <w:multiLevelType w:val="multilevel"/>
     <w:tmpl w:val="0E1810DA"/>
@@ -5036,7 +7132,7 @@
       </w:rPr>
     </w:lvl>
   </w:abstractNum>
-  <w:abstractNum w:abstractNumId="36" w15:restartNumberingAfterBreak="0">
+  <w:abstractNum w:abstractNumId="37" w15:restartNumberingAfterBreak="0">
     <w:nsid w:val="68443CA3"/>
     <w:multiLevelType w:val="multilevel"/>
     <w:tmpl w:val="0E1810DA"/>
@@ -5187,7 +7283,7 @@
       </w:rPr>
     </w:lvl>
   </w:abstractNum>
-  <w:abstractNum w:abstractNumId="37" w15:restartNumberingAfterBreak="0">
+  <w:abstractNum w:abstractNumId="38" w15:restartNumberingAfterBreak="0">
     <w:nsid w:val="6D7278FD"/>
     <w:multiLevelType w:val="hybridMultilevel"/>
     <w:tmpl w:val="0CBCFC6E"/>
@@ -5276,7 +7372,7 @@
       </w:pPr>
     </w:lvl>
   </w:abstractNum>
-  <w:abstractNum w:abstractNumId="38" w15:restartNumberingAfterBreak="0">
+  <w:abstractNum w:abstractNumId="39" w15:restartNumberingAfterBreak="0">
     <w:nsid w:val="7648776A"/>
     <w:multiLevelType w:val="hybridMultilevel"/>
     <w:tmpl w:val="EFECCD1A"/>
@@ -5397,7 +7493,7 @@
       </w:rPr>
     </w:lvl>
   </w:abstractNum>
-  <w:abstractNum w:abstractNumId="39" w15:restartNumberingAfterBreak="0">
+  <w:abstractNum w:abstractNumId="40" w15:restartNumberingAfterBreak="0">
     <w:nsid w:val="78483C30"/>
     <w:multiLevelType w:val="hybridMultilevel"/>
     <w:tmpl w:val="6FBE4D34"/>
@@ -5519,125 +7615,128 @@
       </w:rPr>
     </w:lvl>
   </w:abstractNum>
-  <w:num w:numId="1" w16cid:durableId="2058970347">
+  <w:num w:numId="1">
     <w:abstractNumId w:val="28"/>
   </w:num>
-  <w:num w:numId="2" w16cid:durableId="1549294046">
+  <w:num w:numId="2">
+    <w:abstractNumId w:val="39"/>
+  </w:num>
+  <w:num w:numId="3">
+    <w:abstractNumId w:val="16"/>
+  </w:num>
+  <w:num w:numId="4">
+    <w:abstractNumId w:val="13"/>
+  </w:num>
+  <w:num w:numId="5">
+    <w:abstractNumId w:val="6"/>
+  </w:num>
+  <w:num w:numId="6">
+    <w:abstractNumId w:val="23"/>
+  </w:num>
+  <w:num w:numId="7">
+    <w:abstractNumId w:val="18"/>
+  </w:num>
+  <w:num w:numId="8">
+    <w:abstractNumId w:val="29"/>
+  </w:num>
+  <w:num w:numId="9">
+    <w:abstractNumId w:val="34"/>
+  </w:num>
+  <w:num w:numId="10">
+    <w:abstractNumId w:val="32"/>
+  </w:num>
+  <w:num w:numId="11">
+    <w:abstractNumId w:val="22"/>
+  </w:num>
+  <w:num w:numId="12">
+    <w:abstractNumId w:val="2"/>
+  </w:num>
+  <w:num w:numId="13">
+    <w:abstractNumId w:val="9"/>
+  </w:num>
+  <w:num w:numId="14">
+    <w:abstractNumId w:val="10"/>
+  </w:num>
+  <w:num w:numId="15">
+    <w:abstractNumId w:val="40"/>
+  </w:num>
+  <w:num w:numId="16">
+    <w:abstractNumId w:val="14"/>
+  </w:num>
+  <w:num w:numId="17">
+    <w:abstractNumId w:val="8"/>
+  </w:num>
+  <w:num w:numId="18">
+    <w:abstractNumId w:val="26"/>
+  </w:num>
+  <w:num w:numId="19">
+    <w:abstractNumId w:val="5"/>
+  </w:num>
+  <w:num w:numId="20">
+    <w:abstractNumId w:val="25"/>
+  </w:num>
+  <w:num w:numId="21">
+    <w:abstractNumId w:val="7"/>
+  </w:num>
+  <w:num w:numId="22">
+    <w:abstractNumId w:val="36"/>
+  </w:num>
+  <w:num w:numId="23">
+    <w:abstractNumId w:val="4"/>
+  </w:num>
+  <w:num w:numId="24">
+    <w:abstractNumId w:val="31"/>
+  </w:num>
+  <w:num w:numId="25">
+    <w:abstractNumId w:val="37"/>
+  </w:num>
+  <w:num w:numId="26">
+    <w:abstractNumId w:val="33"/>
+  </w:num>
+  <w:num w:numId="27">
+    <w:abstractNumId w:val="11"/>
+  </w:num>
+  <w:num w:numId="28">
+    <w:abstractNumId w:val="0"/>
+  </w:num>
+  <w:num w:numId="29">
+    <w:abstractNumId w:val="21"/>
+  </w:num>
+  <w:num w:numId="30">
+    <w:abstractNumId w:val="27"/>
+  </w:num>
+  <w:num w:numId="31">
+    <w:abstractNumId w:val="1"/>
+  </w:num>
+  <w:num w:numId="32">
+    <w:abstractNumId w:val="35"/>
+  </w:num>
+  <w:num w:numId="33">
+    <w:abstractNumId w:val="17"/>
+  </w:num>
+  <w:num w:numId="34">
+    <w:abstractNumId w:val="24"/>
+  </w:num>
+  <w:num w:numId="35">
     <w:abstractNumId w:val="38"/>
   </w:num>
-  <w:num w:numId="3" w16cid:durableId="2011055895">
-    <w:abstractNumId w:val="16"/>
-  </w:num>
-  <w:num w:numId="4" w16cid:durableId="1243905233">
-    <w:abstractNumId w:val="13"/>
-  </w:num>
-  <w:num w:numId="5" w16cid:durableId="1825120271">
-    <w:abstractNumId w:val="6"/>
-  </w:num>
-  <w:num w:numId="6" w16cid:durableId="857280978">
-    <w:abstractNumId w:val="23"/>
-  </w:num>
-  <w:num w:numId="7" w16cid:durableId="1401175147">
-    <w:abstractNumId w:val="18"/>
-  </w:num>
-  <w:num w:numId="8" w16cid:durableId="2121484785">
-    <w:abstractNumId w:val="29"/>
-  </w:num>
-  <w:num w:numId="9" w16cid:durableId="1375815296">
-    <w:abstractNumId w:val="33"/>
-  </w:num>
-  <w:num w:numId="10" w16cid:durableId="951789853">
-    <w:abstractNumId w:val="31"/>
-  </w:num>
-  <w:num w:numId="11" w16cid:durableId="2116972286">
-    <w:abstractNumId w:val="22"/>
-  </w:num>
-  <w:num w:numId="12" w16cid:durableId="1697733155">
-    <w:abstractNumId w:val="2"/>
-  </w:num>
-  <w:num w:numId="13" w16cid:durableId="1683892875">
-    <w:abstractNumId w:val="9"/>
-  </w:num>
-  <w:num w:numId="14" w16cid:durableId="1013413520">
-    <w:abstractNumId w:val="10"/>
-  </w:num>
-  <w:num w:numId="15" w16cid:durableId="1582906153">
-    <w:abstractNumId w:val="39"/>
-  </w:num>
-  <w:num w:numId="16" w16cid:durableId="1787891733">
-    <w:abstractNumId w:val="14"/>
-  </w:num>
-  <w:num w:numId="17" w16cid:durableId="852106685">
-    <w:abstractNumId w:val="8"/>
-  </w:num>
-  <w:num w:numId="18" w16cid:durableId="1296448807">
-    <w:abstractNumId w:val="26"/>
-  </w:num>
-  <w:num w:numId="19" w16cid:durableId="999314082">
-    <w:abstractNumId w:val="5"/>
-  </w:num>
-  <w:num w:numId="20" w16cid:durableId="735326796">
-    <w:abstractNumId w:val="25"/>
-  </w:num>
-  <w:num w:numId="21" w16cid:durableId="992105294">
-    <w:abstractNumId w:val="7"/>
-  </w:num>
-  <w:num w:numId="22" w16cid:durableId="694162318">
-    <w:abstractNumId w:val="35"/>
-  </w:num>
-  <w:num w:numId="23" w16cid:durableId="1470173487">
-    <w:abstractNumId w:val="4"/>
-  </w:num>
-  <w:num w:numId="24" w16cid:durableId="947543611">
-    <w:abstractNumId w:val="30"/>
-  </w:num>
-  <w:num w:numId="25" w16cid:durableId="1258555988">
-    <w:abstractNumId w:val="36"/>
-  </w:num>
-  <w:num w:numId="26" w16cid:durableId="1312637921">
-    <w:abstractNumId w:val="32"/>
-  </w:num>
-  <w:num w:numId="27" w16cid:durableId="1359627485">
-    <w:abstractNumId w:val="11"/>
-  </w:num>
-  <w:num w:numId="28" w16cid:durableId="774247044">
-    <w:abstractNumId w:val="0"/>
-  </w:num>
-  <w:num w:numId="29" w16cid:durableId="177889748">
-    <w:abstractNumId w:val="21"/>
-  </w:num>
-  <w:num w:numId="30" w16cid:durableId="1109861537">
-    <w:abstractNumId w:val="27"/>
-  </w:num>
-  <w:num w:numId="31" w16cid:durableId="503593560">
-    <w:abstractNumId w:val="1"/>
-  </w:num>
-  <w:num w:numId="32" w16cid:durableId="1507479037">
-    <w:abstractNumId w:val="34"/>
-  </w:num>
-  <w:num w:numId="33" w16cid:durableId="1012757306">
-    <w:abstractNumId w:val="17"/>
-  </w:num>
-  <w:num w:numId="34" w16cid:durableId="610936012">
-    <w:abstractNumId w:val="24"/>
-  </w:num>
-  <w:num w:numId="35" w16cid:durableId="677003855">
-    <w:abstractNumId w:val="37"/>
-  </w:num>
-  <w:num w:numId="36" w16cid:durableId="928974270">
+  <w:num w:numId="36">
     <w:abstractNumId w:val="15"/>
   </w:num>
-  <w:num w:numId="37" w16cid:durableId="1811288821">
+  <w:num w:numId="37">
     <w:abstractNumId w:val="12"/>
   </w:num>
-  <w:num w:numId="38" w16cid:durableId="1878882700">
+  <w:num w:numId="38">
     <w:abstractNumId w:val="20"/>
   </w:num>
-  <w:num w:numId="39" w16cid:durableId="103616262">
+  <w:num w:numId="39">
     <w:abstractNumId w:val="3"/>
   </w:num>
-  <w:num w:numId="40" w16cid:durableId="1592814013">
+  <w:num w:numId="40">
     <w:abstractNumId w:val="19"/>
+  </w:num>
+  <w:num w:numId="41">
+    <w:abstractNumId w:val="30"/>
   </w:num>
 </w:numbering>
 </file>
@@ -6042,7 +8141,7 @@
   <w:style w:type="paragraph" w:default="1" w:styleId="Normal">
     <w:name w:val="Normal"/>
     <w:qFormat/>
-    <w:rsid w:val="007D345D"/>
+    <w:rsid w:val="0052594C"/>
     <w:pPr>
       <w:widowControl/>
       <w:autoSpaceDE/>
@@ -6223,7 +8322,7 @@
   <w:style w:type="paragraph" w:styleId="TDC1">
     <w:name w:val="toc 1"/>
     <w:basedOn w:val="Normal"/>
-    <w:uiPriority w:val="1"/>
+    <w:uiPriority w:val="39"/>
     <w:qFormat/>
     <w:pPr>
       <w:widowControl w:val="0"/>
@@ -6582,6 +8681,144 @@
       <w:spacing w:before="100" w:beforeAutospacing="1" w:after="100" w:afterAutospacing="1"/>
     </w:pPr>
   </w:style>
+  <w:style w:type="paragraph" w:styleId="TtuloTDC">
+    <w:name w:val="TOC Heading"/>
+    <w:basedOn w:val="Ttulo1"/>
+    <w:next w:val="Normal"/>
+    <w:uiPriority w:val="39"/>
+    <w:unhideWhenUsed/>
+    <w:qFormat/>
+    <w:rsid w:val="00491BE5"/>
+    <w:pPr>
+      <w:keepNext/>
+      <w:keepLines/>
+      <w:widowControl/>
+      <w:numPr>
+        <w:numId w:val="0"/>
+      </w:numPr>
+      <w:autoSpaceDE/>
+      <w:autoSpaceDN/>
+      <w:spacing w:after="0" w:line="259" w:lineRule="auto"/>
+      <w:ind w:right="0"/>
+      <w:jc w:val="left"/>
+      <w:outlineLvl w:val="9"/>
+    </w:pPr>
+    <w:rPr>
+      <w:rFonts w:asciiTheme="majorHAnsi" w:eastAsiaTheme="majorEastAsia" w:hAnsiTheme="majorHAnsi" w:cstheme="majorBidi"/>
+      <w:b w:val="0"/>
+      <w:bCs w:val="0"/>
+      <w:color w:val="365F91" w:themeColor="accent1" w:themeShade="BF"/>
+      <w:spacing w:val="0"/>
+      <w:sz w:val="32"/>
+      <w:szCs w:val="32"/>
+      <w:lang w:eastAsia="es-ES"/>
+    </w:rPr>
+  </w:style>
+  <w:style w:type="character" w:styleId="Hipervnculo">
+    <w:name w:val="Hyperlink"/>
+    <w:basedOn w:val="Fuentedeprrafopredeter"/>
+    <w:uiPriority w:val="99"/>
+    <w:unhideWhenUsed/>
+    <w:rsid w:val="00491BE5"/>
+    <w:rPr>
+      <w:color w:val="0000FF" w:themeColor="hyperlink"/>
+      <w:u w:val="single"/>
+    </w:rPr>
+  </w:style>
+  <w:style w:type="character" w:styleId="Mencinsinresolver">
+    <w:name w:val="Unresolved Mention"/>
+    <w:basedOn w:val="Fuentedeprrafopredeter"/>
+    <w:uiPriority w:val="99"/>
+    <w:semiHidden/>
+    <w:unhideWhenUsed/>
+    <w:rsid w:val="00844712"/>
+    <w:rPr>
+      <w:color w:val="605E5C"/>
+      <w:shd w:val="clear" w:color="auto" w:fill="E1DFDD"/>
+    </w:rPr>
+  </w:style>
+  <w:style w:type="character" w:styleId="Hipervnculovisitado">
+    <w:name w:val="FollowedHyperlink"/>
+    <w:basedOn w:val="Fuentedeprrafopredeter"/>
+    <w:uiPriority w:val="99"/>
+    <w:semiHidden/>
+    <w:unhideWhenUsed/>
+    <w:rsid w:val="000B14A5"/>
+    <w:rPr>
+      <w:color w:val="800080" w:themeColor="followedHyperlink"/>
+      <w:u w:val="single"/>
+    </w:rPr>
+  </w:style>
+  <w:style w:type="table" w:styleId="Tablaconcuadrcula">
+    <w:name w:val="Table Grid"/>
+    <w:basedOn w:val="Tablanormal"/>
+    <w:uiPriority w:val="39"/>
+    <w:rsid w:val="00A21D82"/>
+    <w:tblPr>
+      <w:tblBorders>
+        <w:top w:val="single" w:sz="4" w:space="0" w:color="auto"/>
+        <w:left w:val="single" w:sz="4" w:space="0" w:color="auto"/>
+        <w:bottom w:val="single" w:sz="4" w:space="0" w:color="auto"/>
+        <w:right w:val="single" w:sz="4" w:space="0" w:color="auto"/>
+        <w:insideH w:val="single" w:sz="4" w:space="0" w:color="auto"/>
+        <w:insideV w:val="single" w:sz="4" w:space="0" w:color="auto"/>
+      </w:tblBorders>
+    </w:tblPr>
+  </w:style>
+  <w:style w:type="table" w:styleId="Tablaconcuadrcula1clara">
+    <w:name w:val="Grid Table 1 Light"/>
+    <w:basedOn w:val="Tablanormal"/>
+    <w:uiPriority w:val="46"/>
+    <w:rsid w:val="00A21D82"/>
+    <w:tblPr>
+      <w:tblStyleRowBandSize w:val="1"/>
+      <w:tblStyleColBandSize w:val="1"/>
+      <w:tblBorders>
+        <w:top w:val="single" w:sz="4" w:space="0" w:color="999999" w:themeColor="text1" w:themeTint="66"/>
+        <w:left w:val="single" w:sz="4" w:space="0" w:color="999999" w:themeColor="text1" w:themeTint="66"/>
+        <w:bottom w:val="single" w:sz="4" w:space="0" w:color="999999" w:themeColor="text1" w:themeTint="66"/>
+        <w:right w:val="single" w:sz="4" w:space="0" w:color="999999" w:themeColor="text1" w:themeTint="66"/>
+        <w:insideH w:val="single" w:sz="4" w:space="0" w:color="999999" w:themeColor="text1" w:themeTint="66"/>
+        <w:insideV w:val="single" w:sz="4" w:space="0" w:color="999999" w:themeColor="text1" w:themeTint="66"/>
+      </w:tblBorders>
+    </w:tblPr>
+    <w:tblStylePr w:type="firstRow">
+      <w:rPr>
+        <w:b/>
+        <w:bCs/>
+      </w:rPr>
+      <w:tblPr/>
+      <w:tcPr>
+        <w:tcBorders>
+          <w:bottom w:val="single" w:sz="12" w:space="0" w:color="666666" w:themeColor="text1" w:themeTint="99"/>
+        </w:tcBorders>
+      </w:tcPr>
+    </w:tblStylePr>
+    <w:tblStylePr w:type="lastRow">
+      <w:rPr>
+        <w:b/>
+        <w:bCs/>
+      </w:rPr>
+      <w:tblPr/>
+      <w:tcPr>
+        <w:tcBorders>
+          <w:top w:val="double" w:sz="2" w:space="0" w:color="666666" w:themeColor="text1" w:themeTint="99"/>
+        </w:tcBorders>
+      </w:tcPr>
+    </w:tblStylePr>
+    <w:tblStylePr w:type="firstCol">
+      <w:rPr>
+        <w:b/>
+        <w:bCs/>
+      </w:rPr>
+    </w:tblStylePr>
+    <w:tblStylePr w:type="lastCol">
+      <w:rPr>
+        <w:b/>
+        <w:bCs/>
+      </w:rPr>
+    </w:tblStylePr>
+  </w:style>
 </w:styles>
 </file>
 
@@ -6866,4 +9103,16 @@
   <a:objectDefaults/>
   <a:extraClrSchemeLst/>
 </a:theme>
+</file>
+
+<file path=customXml/item1.xml><?xml version="1.0" encoding="utf-8"?>
+<b:Sources xmlns:b="http://schemas.openxmlformats.org/officeDocument/2006/bibliography" xmlns="http://schemas.openxmlformats.org/officeDocument/2006/bibliography" SelectedStyle="\APASixthEditionOfficeOnline.xsl" StyleName="APA" Version="6"/>
+</file>
+
+<file path=customXml/itemProps1.xml><?xml version="1.0" encoding="utf-8"?>
+<ds:datastoreItem xmlns:ds="http://schemas.openxmlformats.org/officeDocument/2006/customXml" ds:itemID="{1E1DF1AE-CDA5-409A-A171-1DC8506F7B7A}">
+  <ds:schemaRefs>
+    <ds:schemaRef ds:uri="http://schemas.openxmlformats.org/officeDocument/2006/bibliography"/>
+  </ds:schemaRefs>
+</ds:datastoreItem>
 </file>
</xml_diff>